<commit_message>
HW5 Alon Saturday bordem
</commit_message>
<xml_diff>
--- a/HW/HW5/305184335-308553601.docx
+++ b/HW/HW5/305184335-308553601.docx
@@ -297,7 +297,7 @@
             <w:rPr>
               <w:noProof/>
             </w:rPr>
-            <w:t>May 18, 2022</w:t>
+            <w:t>May 21, 2022</w:t>
           </w:r>
           <w:r>
             <w:fldChar w:fldCharType="end"/>
@@ -373,7 +373,13 @@
         <w:t xml:space="preserve"> </w:t>
       </w:r>
       <w:r>
-        <w:t xml:space="preserve">set, as sampling from it is easy, and the combination numbers are finite. When the search space cannot be granulated efficiently, as </w:t>
+        <w:t xml:space="preserve">set </w:t>
+      </w:r>
+      <w:r>
+        <w:t xml:space="preserve">where the </w:t>
+      </w:r>
+      <w:r>
+        <w:t xml:space="preserve">combination numbers are finite. When the search space cannot be granulated efficiently, as </w:t>
       </w:r>
       <w:r>
         <w:t xml:space="preserve">in </w:t>
@@ -410,10 +416,19 @@
     </w:p>
     <w:p>
       <w:r>
-        <w:t>I</w:t>
-      </w:r>
-      <w:r>
-        <w:t>n our solution, we used the algorithm below:</w:t>
+        <w:t xml:space="preserve">We were asked to simulate a robot autonomously navigating </w:t>
+      </w:r>
+      <w:r>
+        <w:t>using</w:t>
+      </w:r>
+      <w:r>
+        <w:t xml:space="preserve"> the following framework</w:t>
+      </w:r>
+      <w:r>
+        <w:t xml:space="preserve"> at each time step</w:t>
+      </w:r>
+      <w:r>
+        <w:t>:</w:t>
       </w:r>
     </w:p>
     <w:p>
@@ -425,9 +440,9 @@
           <w:noProof/>
         </w:rPr>
         <w:drawing>
-          <wp:inline distT="0" distB="0" distL="0" distR="0" wp14:anchorId="1FF6EC8A" wp14:editId="03417A85">
-            <wp:extent cx="5274310" cy="1850390"/>
-            <wp:effectExtent l="0" t="0" r="2540" b="0"/>
+          <wp:inline distT="0" distB="0" distL="0" distR="0" wp14:anchorId="01CD08BB" wp14:editId="19E4F601">
+            <wp:extent cx="5274310" cy="1724025"/>
+            <wp:effectExtent l="0" t="0" r="2540" b="9525"/>
             <wp:docPr id="1" name="Picture 1" descr="Diagram&#10;&#10;Description automatically generated"/>
             <wp:cNvGraphicFramePr>
               <a:graphicFrameLocks xmlns:a="http://schemas.openxmlformats.org/drawingml/2006/main" noChangeAspect="1"/>
@@ -440,13 +455,7 @@
                     <pic:cNvPicPr/>
                   </pic:nvPicPr>
                   <pic:blipFill>
-                    <a:blip r:embed="rId10" cstate="print">
-                      <a:extLst>
-                        <a:ext uri="{28A0092B-C50C-407E-A947-70E740481C1C}">
-                          <a14:useLocalDpi xmlns:a14="http://schemas.microsoft.com/office/drawing/2010/main" val="0"/>
-                        </a:ext>
-                      </a:extLst>
-                    </a:blip>
+                    <a:blip r:embed="rId10"/>
                     <a:stretch>
                       <a:fillRect/>
                     </a:stretch>
@@ -454,7 +463,7 @@
                   <pic:spPr>
                     <a:xfrm>
                       <a:off x="0" y="0"/>
-                      <a:ext cx="5274310" cy="1850390"/>
+                      <a:ext cx="5274310" cy="1724025"/>
                     </a:xfrm>
                     <a:prstGeom prst="rect">
                       <a:avLst/>
@@ -490,165 +499,496 @@
         <w:t xml:space="preserve"> </w:t>
       </w:r>
       <w:r>
-        <w:t>Block diagram of the</w:t>
-      </w:r>
-      <w:r>
-        <w:t xml:space="preserve"> algorithm we used</w:t>
+        <w:t>framework for each timestep</w:t>
       </w:r>
     </w:p>
     <w:p>
       <w:r>
-        <w:t xml:space="preserve">The main part of our implementation </w:t>
-      </w:r>
-      <w:r>
-        <w:t>is</w:t>
-      </w:r>
-      <w:r>
-        <w:t xml:space="preserve"> shown in the picture below:</w:t>
+        <w:t xml:space="preserve">Planning was done </w:t>
+      </w:r>
+      <w:r>
+        <w:t>with a</w:t>
+      </w:r>
+      <w:r>
+        <w:t xml:space="preserve"> </w:t>
+      </w:r>
+      <w:r>
+        <w:rPr>
+          <w:i/>
+          <w:iCs/>
+          <w:u w:val="single"/>
+        </w:rPr>
+        <w:t>modified Sparse Sampling Algorithm</w:t>
+      </w:r>
+      <w:r>
+        <w:rPr>
+          <w:i/>
+          <w:iCs/>
+        </w:rPr>
+        <w:t xml:space="preserve"> </w:t>
+      </w:r>
+      <w:r>
+        <w:t>where sigma points</w:t>
+      </w:r>
+      <w:r>
+        <w:t xml:space="preserve"> are chosen and weighed </w:t>
+      </w:r>
+      <w:r>
+        <w:t>from</w:t>
+      </w:r>
+      <w:r>
+        <w:t xml:space="preserve"> </w:t>
+      </w:r>
+      <w:r>
+        <w:t>an observation distribution generated using a propagated belief</w:t>
+      </w:r>
+      <w:r>
+        <w:t xml:space="preserve"> instead of averaging over random samples</w:t>
+      </w:r>
+      <w:r>
+        <w:t>.</w:t>
+      </w:r>
+      <w:r>
+        <w:br/>
+      </w:r>
+      <w:r>
+        <w:t>for each sigma point (</w:t>
+      </w:r>
+      <m:oMath>
+        <m:sSub>
+          <m:sSubPr>
+            <m:ctrlPr>
+              <w:rPr>
+                <w:rFonts w:ascii="Cambria Math" w:hAnsi="Cambria Math"/>
+                <w:i/>
+              </w:rPr>
+            </m:ctrlPr>
+          </m:sSubPr>
+          <m:e>
+            <m:r>
+              <w:rPr>
+                <w:rFonts w:ascii="Cambria Math" w:hAnsi="Cambria Math"/>
+              </w:rPr>
+              <m:t>z</m:t>
+            </m:r>
+          </m:e>
+          <m:sub>
+            <m:r>
+              <w:rPr>
+                <w:rFonts w:ascii="Cambria Math" w:hAnsi="Cambria Math"/>
+              </w:rPr>
+              <m:t>i</m:t>
+            </m:r>
+          </m:sub>
+        </m:sSub>
+        <m:r>
+          <w:rPr>
+            <w:rFonts w:ascii="Cambria Math" w:hAnsi="Cambria Math"/>
+          </w:rPr>
+          <m:t>,</m:t>
+        </m:r>
+        <m:sSub>
+          <m:sSubPr>
+            <m:ctrlPr>
+              <w:rPr>
+                <w:rFonts w:ascii="Cambria Math" w:hAnsi="Cambria Math"/>
+                <w:i/>
+              </w:rPr>
+            </m:ctrlPr>
+          </m:sSubPr>
+          <m:e>
+            <m:r>
+              <w:rPr>
+                <w:rFonts w:ascii="Cambria Math" w:hAnsi="Cambria Math"/>
+              </w:rPr>
+              <m:t>w</m:t>
+            </m:r>
+          </m:e>
+          <m:sub>
+            <m:r>
+              <w:rPr>
+                <w:rFonts w:ascii="Cambria Math" w:hAnsi="Cambria Math"/>
+              </w:rPr>
+              <m:t>i</m:t>
+            </m:r>
+          </m:sub>
+        </m:sSub>
+        <m:r>
+          <w:rPr>
+            <w:rFonts w:ascii="Cambria Math" w:hAnsi="Cambria Math"/>
+          </w:rPr>
+          <m:t>)</m:t>
+        </m:r>
+      </m:oMath>
+      <w:r>
+        <w:rPr>
+          <w:rFonts w:eastAsiaTheme="minorEastAsia"/>
+        </w:rPr>
+        <w:t xml:space="preserve"> we compute the </w:t>
+      </w:r>
+      <w:r>
+        <w:t xml:space="preserve">belief transition via Kalman </w:t>
+      </w:r>
+      <m:oMath>
+        <m:sSub>
+          <m:sSubPr>
+            <m:ctrlPr>
+              <w:rPr>
+                <w:rFonts w:ascii="Cambria Math" w:hAnsi="Cambria Math"/>
+                <w:i/>
+              </w:rPr>
+            </m:ctrlPr>
+          </m:sSubPr>
+          <m:e>
+            <m:r>
+              <w:rPr>
+                <w:rFonts w:ascii="Cambria Math" w:hAnsi="Cambria Math"/>
+              </w:rPr>
+              <m:t>b</m:t>
+            </m:r>
+          </m:e>
+          <m:sub>
+            <m:r>
+              <w:rPr>
+                <w:rFonts w:ascii="Cambria Math" w:hAnsi="Cambria Math"/>
+              </w:rPr>
+              <m:t>k+1</m:t>
+            </m:r>
+          </m:sub>
+        </m:sSub>
+        <m:r>
+          <w:rPr>
+            <w:rFonts w:ascii="Cambria Math" w:hAnsi="Cambria Math"/>
+          </w:rPr>
+          <m:t>=</m:t>
+        </m:r>
+        <m:r>
+          <m:rPr>
+            <m:sty m:val="p"/>
+          </m:rPr>
+          <w:rPr>
+            <w:rFonts w:ascii="Cambria Math" w:hAnsi="Cambria Math"/>
+          </w:rPr>
+          <m:t>Ψ</m:t>
+        </m:r>
+        <m:r>
+          <w:rPr>
+            <w:rFonts w:ascii="Cambria Math" w:hAnsi="Cambria Math"/>
+          </w:rPr>
+          <m:t>(</m:t>
+        </m:r>
+        <m:sSub>
+          <m:sSubPr>
+            <m:ctrlPr>
+              <w:rPr>
+                <w:rFonts w:ascii="Cambria Math" w:hAnsi="Cambria Math"/>
+                <w:i/>
+              </w:rPr>
+            </m:ctrlPr>
+          </m:sSubPr>
+          <m:e>
+            <m:r>
+              <w:rPr>
+                <w:rFonts w:ascii="Cambria Math" w:hAnsi="Cambria Math"/>
+              </w:rPr>
+              <m:t>b</m:t>
+            </m:r>
+          </m:e>
+          <m:sub>
+            <m:r>
+              <w:rPr>
+                <w:rFonts w:ascii="Cambria Math" w:hAnsi="Cambria Math"/>
+              </w:rPr>
+              <m:t>k</m:t>
+            </m:r>
+          </m:sub>
+        </m:sSub>
+        <m:r>
+          <w:rPr>
+            <w:rFonts w:ascii="Cambria Math" w:hAnsi="Cambria Math"/>
+          </w:rPr>
+          <m:t>,</m:t>
+        </m:r>
+        <m:sSub>
+          <m:sSubPr>
+            <m:ctrlPr>
+              <w:rPr>
+                <w:rFonts w:ascii="Cambria Math" w:hAnsi="Cambria Math"/>
+                <w:i/>
+              </w:rPr>
+            </m:ctrlPr>
+          </m:sSubPr>
+          <m:e>
+            <m:r>
+              <w:rPr>
+                <w:rFonts w:ascii="Cambria Math" w:hAnsi="Cambria Math"/>
+              </w:rPr>
+              <m:t>a</m:t>
+            </m:r>
+          </m:e>
+          <m:sub>
+            <m:r>
+              <w:rPr>
+                <w:rFonts w:ascii="Cambria Math" w:hAnsi="Cambria Math"/>
+              </w:rPr>
+              <m:t>k</m:t>
+            </m:r>
+          </m:sub>
+        </m:sSub>
+        <m:r>
+          <w:rPr>
+            <w:rFonts w:ascii="Cambria Math" w:hAnsi="Cambria Math"/>
+          </w:rPr>
+          <m:t>,</m:t>
+        </m:r>
+        <m:sSub>
+          <m:sSubPr>
+            <m:ctrlPr>
+              <w:rPr>
+                <w:rFonts w:ascii="Cambria Math" w:hAnsi="Cambria Math"/>
+                <w:i/>
+              </w:rPr>
+            </m:ctrlPr>
+          </m:sSubPr>
+          <m:e>
+            <m:r>
+              <w:rPr>
+                <w:rFonts w:ascii="Cambria Math" w:hAnsi="Cambria Math"/>
+              </w:rPr>
+              <m:t>z</m:t>
+            </m:r>
+          </m:e>
+          <m:sub>
+            <m:r>
+              <w:rPr>
+                <w:rFonts w:ascii="Cambria Math" w:hAnsi="Cambria Math"/>
+              </w:rPr>
+              <m:t>k+1</m:t>
+            </m:r>
+          </m:sub>
+        </m:sSub>
+        <m:r>
+          <w:rPr>
+            <w:rFonts w:ascii="Cambria Math" w:hAnsi="Cambria Math"/>
+          </w:rPr>
+          <m:t>)</m:t>
+        </m:r>
+      </m:oMath>
+      <w:r>
+        <w:rPr>
+          <w:rFonts w:eastAsiaTheme="minorEastAsia"/>
+        </w:rPr>
+        <w:t xml:space="preserve"> and the partial cost </w:t>
+      </w:r>
+      <m:oMath>
+        <m:sSub>
+          <m:sSubPr>
+            <m:ctrlPr>
+              <w:rPr>
+                <w:rFonts w:ascii="Cambria Math" w:eastAsiaTheme="minorEastAsia" w:hAnsi="Cambria Math"/>
+                <w:i/>
+              </w:rPr>
+            </m:ctrlPr>
+          </m:sSubPr>
+          <m:e>
+            <m:r>
+              <w:rPr>
+                <w:rFonts w:ascii="Cambria Math" w:eastAsiaTheme="minorEastAsia" w:hAnsi="Cambria Math"/>
+              </w:rPr>
+              <m:t>J</m:t>
+            </m:r>
+          </m:e>
+          <m:sub>
+            <m:r>
+              <w:rPr>
+                <w:rFonts w:ascii="Cambria Math" w:eastAsiaTheme="minorEastAsia" w:hAnsi="Cambria Math"/>
+              </w:rPr>
+              <m:t>i</m:t>
+            </m:r>
+          </m:sub>
+        </m:sSub>
+        <m:r>
+          <w:rPr>
+            <w:rFonts w:ascii="Cambria Math" w:eastAsiaTheme="minorEastAsia" w:hAnsi="Cambria Math"/>
+          </w:rPr>
+          <m:t>=</m:t>
+        </m:r>
+        <m:sSub>
+          <m:sSubPr>
+            <m:ctrlPr>
+              <w:rPr>
+                <w:rFonts w:ascii="Cambria Math" w:eastAsiaTheme="minorEastAsia" w:hAnsi="Cambria Math"/>
+                <w:i/>
+              </w:rPr>
+            </m:ctrlPr>
+          </m:sSubPr>
+          <m:e>
+            <m:r>
+              <w:rPr>
+                <w:rFonts w:ascii="Cambria Math" w:eastAsiaTheme="minorEastAsia" w:hAnsi="Cambria Math"/>
+              </w:rPr>
+              <m:t>w</m:t>
+            </m:r>
+          </m:e>
+          <m:sub>
+            <m:r>
+              <w:rPr>
+                <w:rFonts w:ascii="Cambria Math" w:eastAsiaTheme="minorEastAsia" w:hAnsi="Cambria Math"/>
+              </w:rPr>
+              <m:t>i</m:t>
+            </m:r>
+          </m:sub>
+        </m:sSub>
+        <m:r>
+          <w:rPr>
+            <w:rFonts w:ascii="Cambria Math" w:eastAsiaTheme="minorEastAsia" w:hAnsi="Cambria Math"/>
+          </w:rPr>
+          <m:t>⋅cost</m:t>
+        </m:r>
+        <m:d>
+          <m:dPr>
+            <m:ctrlPr>
+              <w:rPr>
+                <w:rFonts w:ascii="Cambria Math" w:eastAsiaTheme="minorEastAsia" w:hAnsi="Cambria Math"/>
+                <w:i/>
+              </w:rPr>
+            </m:ctrlPr>
+          </m:dPr>
+          <m:e>
+            <m:sSub>
+              <m:sSubPr>
+                <m:ctrlPr>
+                  <w:rPr>
+                    <w:rFonts w:ascii="Cambria Math" w:eastAsiaTheme="minorEastAsia" w:hAnsi="Cambria Math"/>
+                    <w:i/>
+                  </w:rPr>
+                </m:ctrlPr>
+              </m:sSubPr>
+              <m:e>
+                <m:r>
+                  <w:rPr>
+                    <w:rFonts w:ascii="Cambria Math" w:eastAsiaTheme="minorEastAsia" w:hAnsi="Cambria Math"/>
+                  </w:rPr>
+                  <m:t>b</m:t>
+                </m:r>
+              </m:e>
+              <m:sub>
+                <m:r>
+                  <w:rPr>
+                    <w:rFonts w:ascii="Cambria Math" w:eastAsiaTheme="minorEastAsia" w:hAnsi="Cambria Math"/>
+                  </w:rPr>
+                  <m:t>k</m:t>
+                </m:r>
+              </m:sub>
+            </m:sSub>
+            <m:r>
+              <w:rPr>
+                <w:rFonts w:ascii="Cambria Math" w:eastAsiaTheme="minorEastAsia" w:hAnsi="Cambria Math"/>
+              </w:rPr>
+              <m:t>,</m:t>
+            </m:r>
+            <m:sSub>
+              <m:sSubPr>
+                <m:ctrlPr>
+                  <w:rPr>
+                    <w:rFonts w:ascii="Cambria Math" w:eastAsiaTheme="minorEastAsia" w:hAnsi="Cambria Math"/>
+                    <w:i/>
+                  </w:rPr>
+                </m:ctrlPr>
+              </m:sSubPr>
+              <m:e>
+                <m:r>
+                  <w:rPr>
+                    <w:rFonts w:ascii="Cambria Math" w:eastAsiaTheme="minorEastAsia" w:hAnsi="Cambria Math"/>
+                  </w:rPr>
+                  <m:t>a</m:t>
+                </m:r>
+              </m:e>
+              <m:sub>
+                <m:r>
+                  <w:rPr>
+                    <w:rFonts w:ascii="Cambria Math" w:eastAsiaTheme="minorEastAsia" w:hAnsi="Cambria Math"/>
+                  </w:rPr>
+                  <m:t>k</m:t>
+                </m:r>
+              </m:sub>
+            </m:sSub>
+          </m:e>
+        </m:d>
+      </m:oMath>
+      <w:r>
+        <w:rPr>
+          <w:rFonts w:eastAsiaTheme="minorEastAsia"/>
+        </w:rPr>
+        <w:t>.</w:t>
       </w:r>
     </w:p>
     <w:p>
       <w:r>
+        <w:t xml:space="preserve">The code can be viewed in </w:t>
+      </w:r>
+      <w:r>
         <w:rPr>
-          <w:noProof/>
+          <w:i/>
+          <w:iCs/>
         </w:rPr>
-        <mc:AlternateContent>
-          <mc:Choice Requires="wps">
-            <w:drawing>
-              <wp:anchor distT="0" distB="0" distL="114300" distR="114300" simplePos="0" relativeHeight="251660288" behindDoc="0" locked="0" layoutInCell="1" allowOverlap="1" wp14:anchorId="30F2DFD1" wp14:editId="1690FC79">
-                <wp:simplePos x="0" y="0"/>
-                <wp:positionH relativeFrom="column">
-                  <wp:posOffset>1365885</wp:posOffset>
-                </wp:positionH>
-                <wp:positionV relativeFrom="paragraph">
-                  <wp:posOffset>3365500</wp:posOffset>
-                </wp:positionV>
-                <wp:extent cx="2494280" cy="635"/>
-                <wp:effectExtent l="0" t="0" r="0" b="0"/>
-                <wp:wrapSquare wrapText="bothSides"/>
-                <wp:docPr id="7" name="Text Box 7"/>
-                <wp:cNvGraphicFramePr/>
-                <a:graphic xmlns:a="http://schemas.openxmlformats.org/drawingml/2006/main">
-                  <a:graphicData uri="http://schemas.microsoft.com/office/word/2010/wordprocessingShape">
-                    <wps:wsp>
-                      <wps:cNvSpPr txBox="1"/>
-                      <wps:spPr>
-                        <a:xfrm>
-                          <a:off x="0" y="0"/>
-                          <a:ext cx="2494280" cy="635"/>
-                        </a:xfrm>
-                        <a:prstGeom prst="rect">
-                          <a:avLst/>
-                        </a:prstGeom>
-                        <a:solidFill>
-                          <a:prstClr val="white"/>
-                        </a:solidFill>
-                        <a:ln>
-                          <a:noFill/>
-                        </a:ln>
-                      </wps:spPr>
-                      <wps:txbx>
-                        <w:txbxContent>
-                          <w:p>
-                            <w:pPr>
-                              <w:pStyle w:val="Caption"/>
-                              <w:jc w:val="center"/>
-                              <w:rPr>
-                                <w:noProof/>
-                              </w:rPr>
-                            </w:pPr>
-                            <w:r>
-                              <w:t xml:space="preserve">Figure </w:t>
-                            </w:r>
-                            <w:fldSimple w:instr=" SEQ Figure \* ARABIC ">
-                              <w:r>
-                                <w:rPr>
-                                  <w:noProof/>
-                                </w:rPr>
-                                <w:t>2</w:t>
-                              </w:r>
-                            </w:fldSimple>
-                            <w:r>
-                              <w:t xml:space="preserve"> </w:t>
-                            </w:r>
-                            <w:r>
-                              <w:t>The main part of our implementation</w:t>
-                            </w:r>
-                          </w:p>
-                        </w:txbxContent>
-                      </wps:txbx>
-                      <wps:bodyPr rot="0" spcFirstLastPara="0" vertOverflow="overflow" horzOverflow="overflow" vert="horz" wrap="square" lIns="0" tIns="0" rIns="0" bIns="0" numCol="1" spcCol="0" rtlCol="1" fromWordArt="0" anchor="t" anchorCtr="0" forceAA="0" compatLnSpc="1">
-                        <a:prstTxWarp prst="textNoShape">
-                          <a:avLst/>
-                        </a:prstTxWarp>
-                        <a:spAutoFit/>
-                      </wps:bodyPr>
-                    </wps:wsp>
-                  </a:graphicData>
-                </a:graphic>
-              </wp:anchor>
-            </w:drawing>
-          </mc:Choice>
-          <mc:Fallback>
-            <w:pict>
-              <v:shapetype w14:anchorId="30F2DFD1" id="_x0000_t202" coordsize="21600,21600" o:spt="202" path="m,l,21600r21600,l21600,xe">
-                <v:stroke joinstyle="miter"/>
-                <v:path gradientshapeok="t" o:connecttype="rect"/>
-              </v:shapetype>
-              <v:shape id="Text Box 7" o:spid="_x0000_s1026" type="#_x0000_t202" style="position:absolute;margin-left:107.55pt;margin-top:265pt;width:196.4pt;height:.05pt;z-index:251660288;visibility:visible;mso-wrap-style:square;mso-wrap-distance-left:9pt;mso-wrap-distance-top:0;mso-wrap-distance-right:9pt;mso-wrap-distance-bottom:0;mso-position-horizontal:absolute;mso-position-horizontal-relative:text;mso-position-vertical:absolute;mso-position-vertical-relative:text;v-text-anchor:top" o:gfxdata="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" stroked="f">
-                <v:textbox style="mso-fit-shape-to-text:t" inset="0,0,0,0">
-                  <w:txbxContent>
-                    <w:p>
-                      <w:pPr>
-                        <w:pStyle w:val="Caption"/>
-                        <w:jc w:val="center"/>
-                        <w:rPr>
-                          <w:noProof/>
-                        </w:rPr>
-                      </w:pPr>
-                      <w:r>
-                        <w:t xml:space="preserve">Figure </w:t>
-                      </w:r>
-                      <w:fldSimple w:instr=" SEQ Figure \* ARABIC ">
-                        <w:r>
-                          <w:rPr>
-                            <w:noProof/>
-                          </w:rPr>
-                          <w:t>2</w:t>
-                        </w:r>
-                      </w:fldSimple>
-                      <w:r>
-                        <w:t xml:space="preserve"> </w:t>
-                      </w:r>
-                      <w:r>
-                        <w:t>The main part of our implementation</w:t>
-                      </w:r>
-                    </w:p>
-                  </w:txbxContent>
-                </v:textbox>
-                <w10:wrap type="square"/>
-              </v:shape>
-            </w:pict>
-          </mc:Fallback>
-        </mc:AlternateContent>
-      </w:r>
+        <w:t>02_plan.jl.</w:t>
+      </w:r>
+      <w:r>
+        <w:rPr>
+          <w:i/>
+          <w:iCs/>
+        </w:rPr>
+        <w:br/>
+      </w:r>
+      <w:r>
+        <w:t>Our</w:t>
+      </w:r>
+      <w:r>
+        <w:t xml:space="preserve"> implementation for choosing the points and weights follows </w:t>
+      </w:r>
+      <w:r>
+        <w:rPr>
+          <w:i/>
+          <w:iCs/>
+        </w:rPr>
+        <w:t>[Kalman and Bayesian Filters in Python, Roger R Labbe</w:t>
+      </w:r>
+      <w:r>
+        <w:rPr>
+          <w:i/>
+          <w:iCs/>
+        </w:rPr>
+        <w:t xml:space="preserve"> </w:t>
+      </w:r>
+      <w:r>
+        <w:rPr>
+          <w:i/>
+          <w:iCs/>
+        </w:rPr>
+        <w:t>Jr, 2020]</w:t>
+      </w:r>
+      <w:r>
+        <w:t xml:space="preserve"> and can be viewed in function</w:t>
+      </w:r>
+      <w:r>
+        <w:t>.</w:t>
+      </w:r>
+    </w:p>
+    <w:p>
+      <w:pPr>
+        <w:keepNext/>
+        <w:jc w:val="center"/>
+      </w:pPr>
       <w:r>
         <w:rPr>
           <w:noProof/>
         </w:rPr>
         <w:drawing>
-          <wp:anchor distT="0" distB="0" distL="114300" distR="114300" simplePos="0" relativeHeight="251658240" behindDoc="0" locked="0" layoutInCell="1" allowOverlap="1" wp14:anchorId="36586E34" wp14:editId="0D2FECAF">
-            <wp:simplePos x="0" y="0"/>
-            <wp:positionH relativeFrom="margin">
-              <wp:posOffset>1365885</wp:posOffset>
-            </wp:positionH>
-            <wp:positionV relativeFrom="paragraph">
-              <wp:posOffset>240665</wp:posOffset>
-            </wp:positionV>
-            <wp:extent cx="2494280" cy="3067685"/>
-            <wp:effectExtent l="0" t="0" r="1270" b="0"/>
-            <wp:wrapSquare wrapText="bothSides"/>
-            <wp:docPr id="6" name="Picture 6" descr="Text&#10;&#10;Description automatically generated"/>
+          <wp:inline distT="0" distB="0" distL="0" distR="0" wp14:anchorId="4F46E242" wp14:editId="610CB54D">
+            <wp:extent cx="2782527" cy="2333625"/>
+            <wp:effectExtent l="0" t="0" r="0" b="0"/>
+            <wp:docPr id="6" name="Picture 6" descr="Chart, bubble chart&#10;&#10;Description automatically generated"/>
             <wp:cNvGraphicFramePr>
               <a:graphicFrameLocks xmlns:a="http://schemas.openxmlformats.org/drawingml/2006/main" noChangeAspect="1"/>
             </wp:cNvGraphicFramePr>
@@ -656,13 +996,594 @@
               <a:graphicData uri="http://schemas.openxmlformats.org/drawingml/2006/picture">
                 <pic:pic xmlns:pic="http://schemas.openxmlformats.org/drawingml/2006/picture">
                   <pic:nvPicPr>
-                    <pic:cNvPr id="6" name="Picture 6" descr="Text&#10;&#10;Description automatically generated"/>
+                    <pic:cNvPr id="6" name="Picture 6" descr="Chart, bubble chart&#10;&#10;Description automatically generated"/>
+                    <pic:cNvPicPr/>
+                  </pic:nvPicPr>
+                  <pic:blipFill>
+                    <a:blip r:embed="rId11"/>
+                    <a:stretch>
+                      <a:fillRect/>
+                    </a:stretch>
+                  </pic:blipFill>
+                  <pic:spPr>
+                    <a:xfrm>
+                      <a:off x="0" y="0"/>
+                      <a:ext cx="2788670" cy="2338777"/>
+                    </a:xfrm>
+                    <a:prstGeom prst="rect">
+                      <a:avLst/>
+                    </a:prstGeom>
+                  </pic:spPr>
+                </pic:pic>
+              </a:graphicData>
+            </a:graphic>
+          </wp:inline>
+        </w:drawing>
+      </w:r>
+    </w:p>
+    <w:p>
+      <w:pPr>
+        <w:pStyle w:val="Caption"/>
+        <w:jc w:val="center"/>
+      </w:pPr>
+      <w:r>
+        <w:t xml:space="preserve">Figure </w:t>
+      </w:r>
+      <w:fldSimple w:instr=" SEQ Figure \* ARABIC ">
+        <w:r>
+          <w:rPr>
+            <w:noProof/>
+          </w:rPr>
+          <w:t>2</w:t>
+        </w:r>
+      </w:fldSimple>
+      <w:r>
+        <w:t xml:space="preserve"> Weighted Sigma Points of a 2D gaussian distribution</w:t>
+      </w:r>
+    </w:p>
+    <w:p/>
+    <w:p>
+      <w:pPr>
+        <w:rPr>
+          <w:rFonts w:eastAsiaTheme="minorEastAsia"/>
+        </w:rPr>
+      </w:pPr>
+      <w:r>
+        <w:t xml:space="preserve">We ran the simulation </w:t>
+      </w:r>
+      <w:r>
+        <w:t>with</w:t>
+      </w:r>
+      <w:r>
+        <w:t xml:space="preserve"> </w:t>
+      </w:r>
+      <m:oMath>
+        <m:r>
+          <w:rPr>
+            <w:rFonts w:ascii="Cambria Math" w:hAnsi="Cambria Math"/>
+          </w:rPr>
+          <m:t>T=</m:t>
+        </m:r>
+        <m:r>
+          <w:rPr>
+            <w:rFonts w:ascii="Cambria Math" w:hAnsi="Cambria Math"/>
+          </w:rPr>
+          <m:t>10</m:t>
+        </m:r>
+      </m:oMath>
+      <w:r>
+        <w:t xml:space="preserve"> time</w:t>
+      </w:r>
+      <w:r>
+        <w:t xml:space="preserve"> </w:t>
+      </w:r>
+      <w:r>
+        <w:t xml:space="preserve">steps, and a rather low horizon of </w:t>
+      </w:r>
+      <m:oMath>
+        <m:r>
+          <w:rPr>
+            <w:rFonts w:ascii="Cambria Math" w:hAnsi="Cambria Math"/>
+          </w:rPr>
+          <m:t>L=3</m:t>
+        </m:r>
+      </m:oMath>
+      <w:r>
+        <w:rPr>
+          <w:rFonts w:eastAsiaTheme="minorEastAsia"/>
+        </w:rPr>
+        <w:t xml:space="preserve"> to allow a reasonable computation time.</w:t>
+      </w:r>
+    </w:p>
+    <w:p>
+      <w:pPr>
+        <w:rPr>
+          <w:rFonts w:eastAsiaTheme="minorEastAsia"/>
+        </w:rPr>
+      </w:pPr>
+      <w:r>
+        <w:rPr>
+          <w:rFonts w:eastAsiaTheme="minorEastAsia"/>
+        </w:rPr>
+        <w:t xml:space="preserve">Two Scenarios were tested with different </w:t>
+      </w:r>
+      <m:oMath>
+        <m:r>
+          <w:rPr>
+            <w:rFonts w:ascii="Cambria Math" w:eastAsiaTheme="minorEastAsia" w:hAnsi="Cambria Math"/>
+          </w:rPr>
+          <m:t>λ</m:t>
+        </m:r>
+      </m:oMath>
+      <w:r>
+        <w:rPr>
+          <w:rFonts w:eastAsiaTheme="minorEastAsia"/>
+        </w:rPr>
+        <w:t xml:space="preserve"> values:</w:t>
+      </w:r>
+    </w:p>
+    <w:p>
+      <w:pPr>
+        <w:pStyle w:val="ListParagraph"/>
+        <w:numPr>
+          <w:ilvl w:val="0"/>
+          <w:numId w:val="35"/>
+        </w:numPr>
+        <w:rPr>
+          <w:rFonts w:eastAsiaTheme="minorEastAsia"/>
+        </w:rPr>
+      </w:pPr>
+      <w:r>
+        <w:rPr>
+          <w:rFonts w:eastAsiaTheme="minorEastAsia"/>
+        </w:rPr>
+        <w:t xml:space="preserve">The goal point lies </w:t>
+      </w:r>
+      <w:proofErr w:type="spellStart"/>
+      <w:r>
+        <w:rPr>
+          <w:rFonts w:eastAsiaTheme="minorEastAsia"/>
+        </w:rPr>
+        <w:t>outisde</w:t>
+      </w:r>
+      <w:proofErr w:type="spellEnd"/>
+      <w:r>
+        <w:rPr>
+          <w:rFonts w:eastAsiaTheme="minorEastAsia"/>
+        </w:rPr>
+        <w:t xml:space="preserve"> the beacon grid </w:t>
+      </w:r>
+      <m:oMath>
+        <m:sSub>
+          <m:sSubPr>
+            <m:ctrlPr>
+              <w:rPr>
+                <w:rFonts w:ascii="Cambria Math" w:eastAsiaTheme="minorEastAsia" w:hAnsi="Cambria Math"/>
+                <w:i/>
+              </w:rPr>
+            </m:ctrlPr>
+          </m:sSubPr>
+          <m:e>
+            <m:r>
+              <w:rPr>
+                <w:rFonts w:ascii="Cambria Math" w:eastAsiaTheme="minorEastAsia" w:hAnsi="Cambria Math"/>
+              </w:rPr>
+              <m:t>x</m:t>
+            </m:r>
+          </m:e>
+          <m:sub>
+            <m:r>
+              <w:rPr>
+                <w:rFonts w:ascii="Cambria Math" w:eastAsiaTheme="minorEastAsia" w:hAnsi="Cambria Math"/>
+              </w:rPr>
+              <m:t>goal</m:t>
+            </m:r>
+          </m:sub>
+        </m:sSub>
+        <m:r>
+          <w:rPr>
+            <w:rFonts w:ascii="Cambria Math" w:eastAsiaTheme="minorEastAsia" w:hAnsi="Cambria Math"/>
+          </w:rPr>
+          <m:t>=[5,-5]</m:t>
+        </m:r>
+      </m:oMath>
+    </w:p>
+    <w:p>
+      <w:pPr>
+        <w:pStyle w:val="ListParagraph"/>
+        <w:numPr>
+          <w:ilvl w:val="0"/>
+          <w:numId w:val="35"/>
+        </w:numPr>
+        <w:rPr>
+          <w:rFonts w:eastAsiaTheme="minorEastAsia"/>
+        </w:rPr>
+      </w:pPr>
+      <w:r>
+        <w:rPr>
+          <w:rFonts w:eastAsiaTheme="minorEastAsia"/>
+        </w:rPr>
+        <w:t xml:space="preserve">The goal point lies inside the beacon grid. </w:t>
+      </w:r>
+      <m:oMath>
+        <m:sSub>
+          <m:sSubPr>
+            <m:ctrlPr>
+              <w:rPr>
+                <w:rFonts w:ascii="Cambria Math" w:eastAsiaTheme="minorEastAsia" w:hAnsi="Cambria Math"/>
+                <w:i/>
+              </w:rPr>
+            </m:ctrlPr>
+          </m:sSubPr>
+          <m:e>
+            <m:r>
+              <w:rPr>
+                <w:rFonts w:ascii="Cambria Math" w:eastAsiaTheme="minorEastAsia" w:hAnsi="Cambria Math"/>
+              </w:rPr>
+              <m:t>x</m:t>
+            </m:r>
+          </m:e>
+          <m:sub>
+            <m:r>
+              <w:rPr>
+                <w:rFonts w:ascii="Cambria Math" w:eastAsiaTheme="minorEastAsia" w:hAnsi="Cambria Math"/>
+              </w:rPr>
+              <m:t>goal</m:t>
+            </m:r>
+          </m:sub>
+        </m:sSub>
+        <m:r>
+          <w:rPr>
+            <w:rFonts w:ascii="Cambria Math" w:eastAsiaTheme="minorEastAsia" w:hAnsi="Cambria Math"/>
+          </w:rPr>
+          <m:t>=[8, 5]</m:t>
+        </m:r>
+      </m:oMath>
+    </w:p>
+    <w:p>
+      <w:pPr>
+        <w:rPr>
+          <w:rFonts w:eastAsiaTheme="minorEastAsia"/>
+        </w:rPr>
+      </w:pPr>
+      <w:r>
+        <w:rPr>
+          <w:rFonts w:eastAsiaTheme="minorEastAsia"/>
+        </w:rPr>
+        <w:t xml:space="preserve">In both simulations </w:t>
+      </w:r>
+      <w:r>
+        <w:rPr>
+          <w:rFonts w:eastAsiaTheme="minorEastAsia"/>
+        </w:rPr>
+        <w:t>we tested for three cases</w:t>
+      </w:r>
+      <w:r>
+        <w:rPr>
+          <w:rFonts w:eastAsiaTheme="minorEastAsia"/>
+        </w:rPr>
+        <w:t xml:space="preserve"> – three </w:t>
+      </w:r>
+      <m:oMath>
+        <m:r>
+          <w:rPr>
+            <w:rFonts w:ascii="Cambria Math" w:eastAsiaTheme="minorEastAsia" w:hAnsi="Cambria Math"/>
+          </w:rPr>
+          <m:t>λ</m:t>
+        </m:r>
+      </m:oMath>
+      <w:r>
+        <w:rPr>
+          <w:rFonts w:eastAsiaTheme="minorEastAsia"/>
+        </w:rPr>
+        <w:t xml:space="preserve"> values</w:t>
+      </w:r>
+    </w:p>
+    <w:p>
+      <w:pPr>
+        <w:pStyle w:val="ListParagraph"/>
+        <w:numPr>
+          <w:ilvl w:val="0"/>
+          <w:numId w:val="36"/>
+        </w:numPr>
+        <w:rPr>
+          <w:rFonts w:eastAsiaTheme="minorEastAsia"/>
+        </w:rPr>
+      </w:pPr>
+      <w:r>
+        <w:rPr>
+          <w:rFonts w:eastAsiaTheme="minorEastAsia"/>
+        </w:rPr>
+        <w:t>The robot goes straight towards the goal ignoring the beacons</w:t>
+      </w:r>
+    </w:p>
+    <w:p>
+      <w:pPr>
+        <w:pStyle w:val="ListParagraph"/>
+        <w:numPr>
+          <w:ilvl w:val="0"/>
+          <w:numId w:val="36"/>
+        </w:numPr>
+        <w:rPr>
+          <w:rFonts w:eastAsiaTheme="minorEastAsia"/>
+        </w:rPr>
+      </w:pPr>
+      <w:r>
+        <w:rPr>
+          <w:rFonts w:eastAsiaTheme="minorEastAsia"/>
+        </w:rPr>
+        <w:t>The robot attempts to each the goal with low uncertainty</w:t>
+      </w:r>
+      <w:r>
+        <w:rPr>
+          <w:rFonts w:eastAsiaTheme="minorEastAsia"/>
+        </w:rPr>
+        <w:t>.</w:t>
+      </w:r>
+    </w:p>
+    <w:p>
+      <w:pPr>
+        <w:pStyle w:val="ListParagraph"/>
+        <w:numPr>
+          <w:ilvl w:val="0"/>
+          <w:numId w:val="36"/>
+        </w:numPr>
+        <w:rPr>
+          <w:rFonts w:eastAsiaTheme="minorEastAsia"/>
+        </w:rPr>
+      </w:pPr>
+      <w:r>
+        <w:rPr>
+          <w:rFonts w:eastAsiaTheme="minorEastAsia"/>
+        </w:rPr>
+        <w:t>The robot won’t step away from the beacon as to ensure high uncertainty</w:t>
+      </w:r>
+      <w:r>
+        <w:rPr>
+          <w:rFonts w:eastAsiaTheme="minorEastAsia"/>
+        </w:rPr>
+        <w:t>.</w:t>
+      </w:r>
+    </w:p>
+    <w:p>
+      <w:pPr>
+        <w:rPr>
+          <w:rFonts w:eastAsiaTheme="minorEastAsia"/>
+        </w:rPr>
+      </w:pPr>
+      <w:r>
+        <w:rPr>
+          <w:rFonts w:eastAsiaTheme="minorEastAsia"/>
+        </w:rPr>
+        <w:t xml:space="preserve">Given the low horizon </w:t>
+      </w:r>
+      <m:oMath>
+        <m:r>
+          <w:rPr>
+            <w:rFonts w:ascii="Cambria Math" w:eastAsiaTheme="minorEastAsia" w:hAnsi="Cambria Math"/>
+          </w:rPr>
+          <m:t>L</m:t>
+        </m:r>
+      </m:oMath>
+      <w:r>
+        <w:rPr>
+          <w:rFonts w:eastAsiaTheme="minorEastAsia"/>
+        </w:rPr>
+        <w:t xml:space="preserve">, we found that </w:t>
+      </w:r>
+      <m:oMath>
+        <m:r>
+          <w:rPr>
+            <w:rFonts w:ascii="Cambria Math" w:eastAsiaTheme="minorEastAsia" w:hAnsi="Cambria Math"/>
+          </w:rPr>
+          <m:t>λ∈[1500,2000]</m:t>
+        </m:r>
+      </m:oMath>
+      <w:r>
+        <w:rPr>
+          <w:rFonts w:eastAsiaTheme="minorEastAsia"/>
+        </w:rPr>
+        <w:t xml:space="preserve"> works best.</w:t>
+      </w:r>
+      <w:r>
+        <w:rPr>
+          <w:rFonts w:eastAsiaTheme="minorEastAsia"/>
+        </w:rPr>
+        <w:br/>
+        <w:t xml:space="preserve">Many things can be said about the chosen cost function, </w:t>
+      </w:r>
+      <w:r>
+        <w:rPr>
+          <w:rFonts w:eastAsiaTheme="minorEastAsia"/>
+        </w:rPr>
+        <w:t xml:space="preserve">but we would argue, without showing here, that it is too sensitive to the initial distance to the goal, having us tune </w:t>
+      </w:r>
+      <m:oMath>
+        <m:r>
+          <w:rPr>
+            <w:rFonts w:ascii="Cambria Math" w:eastAsiaTheme="minorEastAsia" w:hAnsi="Cambria Math"/>
+          </w:rPr>
+          <m:t xml:space="preserve">λ </m:t>
+        </m:r>
+      </m:oMath>
+      <w:r>
+        <w:rPr>
+          <w:rFonts w:eastAsiaTheme="minorEastAsia"/>
+        </w:rPr>
+        <w:t xml:space="preserve">per scenario. We would </w:t>
+      </w:r>
+      <w:r>
+        <w:rPr>
+          <w:rFonts w:eastAsiaTheme="minorEastAsia"/>
+        </w:rPr>
+        <w:t xml:space="preserve">suggest using </w:t>
+      </w:r>
+      <m:oMath>
+        <m:r>
+          <w:rPr>
+            <w:rFonts w:ascii="Cambria Math" w:eastAsiaTheme="minorEastAsia" w:hAnsi="Cambria Math"/>
+          </w:rPr>
+          <m:t>max,min</m:t>
+        </m:r>
+      </m:oMath>
+      <w:r>
+        <w:rPr>
+          <w:rFonts w:eastAsiaTheme="minorEastAsia"/>
+        </w:rPr>
+        <w:t xml:space="preserve"> functions </w:t>
+      </w:r>
+      <w:r>
+        <w:rPr>
+          <w:rFonts w:eastAsiaTheme="minorEastAsia"/>
+        </w:rPr>
+        <w:t xml:space="preserve">in the cost function </w:t>
+      </w:r>
+      <w:r>
+        <w:rPr>
+          <w:rFonts w:eastAsiaTheme="minorEastAsia"/>
+        </w:rPr>
+        <w:t>to allow for a better ‘local’ or ‘immediate’ decision making.</w:t>
+      </w:r>
+    </w:p>
+    <w:p>
+      <w:pPr>
+        <w:rPr>
+          <w:rFonts w:eastAsiaTheme="minorEastAsia"/>
+        </w:rPr>
+      </w:pPr>
+      <w:r>
+        <w:rPr>
+          <w:rFonts w:eastAsiaTheme="minorEastAsia"/>
+        </w:rPr>
+        <w:t>We provide</w:t>
+      </w:r>
+      <w:r>
+        <w:rPr>
+          <w:rFonts w:eastAsiaTheme="minorEastAsia"/>
+        </w:rPr>
+        <w:t xml:space="preserve"> the</w:t>
+      </w:r>
+      <w:r>
+        <w:rPr>
+          <w:rFonts w:eastAsiaTheme="minorEastAsia"/>
+        </w:rPr>
+        <w:t xml:space="preserve"> figures</w:t>
+      </w:r>
+      <w:r>
+        <w:rPr>
+          <w:rFonts w:eastAsiaTheme="minorEastAsia"/>
+        </w:rPr>
+        <w:t xml:space="preserve"> below</w:t>
+      </w:r>
+      <w:r>
+        <w:rPr>
+          <w:rFonts w:eastAsiaTheme="minorEastAsia"/>
+        </w:rPr>
+        <w:t xml:space="preserve"> for each scenario</w:t>
+      </w:r>
+      <w:r>
+        <w:rPr>
+          <w:rFonts w:eastAsiaTheme="minorEastAsia"/>
+        </w:rPr>
+        <w:t>.</w:t>
+      </w:r>
+    </w:p>
+    <w:p>
+      <w:pPr>
+        <w:pStyle w:val="Heading2"/>
+      </w:pPr>
+      <w:r>
+        <w:t>Scenario One</w:t>
+      </w:r>
+      <w:r>
+        <w:t xml:space="preserve"> - </w:t>
+      </w:r>
+      <m:oMath>
+        <m:sSub>
+          <m:sSubPr>
+            <m:ctrlPr>
+              <w:rPr>
+                <w:rFonts w:ascii="Cambria Math" w:hAnsi="Cambria Math"/>
+                <w:i/>
+              </w:rPr>
+            </m:ctrlPr>
+          </m:sSubPr>
+          <m:e>
+            <m:r>
+              <w:rPr>
+                <w:rFonts w:ascii="Cambria Math" w:hAnsi="Cambria Math"/>
+              </w:rPr>
+              <m:t>x</m:t>
+            </m:r>
+          </m:e>
+          <m:sub>
+            <m:r>
+              <w:rPr>
+                <w:rFonts w:ascii="Cambria Math" w:hAnsi="Cambria Math"/>
+              </w:rPr>
+              <m:t>goal</m:t>
+            </m:r>
+          </m:sub>
+        </m:sSub>
+        <m:r>
+          <w:rPr>
+            <w:rFonts w:ascii="Cambria Math" w:hAnsi="Cambria Math"/>
+          </w:rPr>
+          <m:t>=</m:t>
+        </m:r>
+        <m:d>
+          <m:dPr>
+            <m:begChr m:val="["/>
+            <m:endChr m:val="]"/>
+            <m:ctrlPr>
+              <w:rPr>
+                <w:rFonts w:ascii="Cambria Math" w:hAnsi="Cambria Math"/>
+                <w:i/>
+              </w:rPr>
+            </m:ctrlPr>
+          </m:dPr>
+          <m:e>
+            <m:r>
+              <w:rPr>
+                <w:rFonts w:ascii="Cambria Math" w:hAnsi="Cambria Math"/>
+              </w:rPr>
+              <m:t>5,-5</m:t>
+            </m:r>
+          </m:e>
+        </m:d>
+      </m:oMath>
+      <w:r>
+        <w:t xml:space="preserve">: </w:t>
+      </w:r>
+    </w:p>
+    <w:p/>
+    <w:p>
+      <w:pPr>
+        <w:jc w:val="center"/>
+      </w:pPr>
+      <w:r>
+        <w:rPr>
+          <w:noProof/>
+        </w:rPr>
+        <w:drawing>
+          <wp:inline distT="0" distB="0" distL="0" distR="0" wp14:anchorId="0EA62A8B" wp14:editId="62EDC765">
+            <wp:extent cx="4261743" cy="2543175"/>
+            <wp:effectExtent l="0" t="0" r="5715" b="0"/>
+            <wp:docPr id="3" name="Picture 3" descr="Chart, bubble chart&#10;&#10;Description automatically generated"/>
+            <wp:cNvGraphicFramePr>
+              <a:graphicFrameLocks xmlns:a="http://schemas.openxmlformats.org/drawingml/2006/main" noChangeAspect="1"/>
+            </wp:cNvGraphicFramePr>
+            <a:graphic xmlns:a="http://schemas.openxmlformats.org/drawingml/2006/main">
+              <a:graphicData uri="http://schemas.openxmlformats.org/drawingml/2006/picture">
+                <pic:pic xmlns:pic="http://schemas.openxmlformats.org/drawingml/2006/picture">
+                  <pic:nvPicPr>
+                    <pic:cNvPr id="3" name="Picture 3" descr="Chart, bubble chart&#10;&#10;Description automatically generated"/>
                     <pic:cNvPicPr>
                       <a:picLocks noChangeAspect="1" noChangeArrowheads="1"/>
                     </pic:cNvPicPr>
                   </pic:nvPicPr>
                   <pic:blipFill>
-                    <a:blip r:embed="rId11">
+                    <a:blip r:embed="rId12" cstate="print">
                       <a:extLst>
                         <a:ext uri="{28A0092B-C50C-407E-A947-70E740481C1C}">
                           <a14:useLocalDpi xmlns:a14="http://schemas.microsoft.com/office/drawing/2010/main" val="0"/>
@@ -677,206 +1598,7 @@
                   <pic:spPr bwMode="auto">
                     <a:xfrm>
                       <a:off x="0" y="0"/>
-                      <a:ext cx="2494280" cy="3067685"/>
-                    </a:xfrm>
-                    <a:prstGeom prst="rect">
-                      <a:avLst/>
-                    </a:prstGeom>
-                    <a:noFill/>
-                    <a:ln>
-                      <a:noFill/>
-                    </a:ln>
-                  </pic:spPr>
-                </pic:pic>
-              </a:graphicData>
-            </a:graphic>
-            <wp14:sizeRelH relativeFrom="margin">
-              <wp14:pctWidth>0</wp14:pctWidth>
-            </wp14:sizeRelH>
-            <wp14:sizeRelV relativeFrom="margin">
-              <wp14:pctHeight>0</wp14:pctHeight>
-            </wp14:sizeRelV>
-          </wp:anchor>
-        </w:drawing>
-      </w:r>
-    </w:p>
-    <w:p/>
-    <w:p/>
-    <w:p/>
-    <w:p/>
-    <w:p/>
-    <w:p/>
-    <w:p/>
-    <w:p/>
-    <w:p/>
-    <w:p/>
-    <w:p/>
-    <w:p/>
-    <w:p/>
-    <w:p>
-      <w:r>
-        <w:lastRenderedPageBreak/>
-        <w:t>In our solution</w:t>
-      </w:r>
-      <w:r>
-        <w:t>,</w:t>
-      </w:r>
-      <w:r>
-        <w:t xml:space="preserve"> we start with choosing the action </w:t>
-      </w:r>
-      <w:r>
-        <w:t xml:space="preserve">we want to </w:t>
-      </w:r>
-      <w:r>
-        <w:t>perform</w:t>
-      </w:r>
-      <w:r>
-        <w:t xml:space="preserve"> using </w:t>
-      </w:r>
-      <w:r>
-        <w:t>the belief and</w:t>
-      </w:r>
-      <w:r>
-        <w:t xml:space="preserve"> </w:t>
-      </w:r>
-      <w:r>
-        <w:t>cost function.</w:t>
-      </w:r>
-      <w:r>
-        <w:t xml:space="preserve"> </w:t>
-      </w:r>
-      <w:r>
-        <w:t>After choosing an action</w:t>
-      </w:r>
-      <w:r>
-        <w:t xml:space="preserve"> </w:t>
-      </w:r>
-      <w:r>
-        <w:t>we calculate the ground truth</w:t>
-      </w:r>
-      <w:r>
-        <w:t xml:space="preserve"> </w:t>
-      </w:r>
-      <w:r>
-        <w:t xml:space="preserve">and get an observation. </w:t>
-      </w:r>
-      <w:r>
-        <w:t>Using that observation, we update our belief using the Kalman filter. We did those stages in each of</w:t>
-      </w:r>
-      <w:r>
-        <w:t xml:space="preserve"> </w:t>
-      </w:r>
-      <w:r>
-        <w:t xml:space="preserve">the 10 steps define in the question. </w:t>
-      </w:r>
-    </w:p>
-    <w:p>
-      <w:r>
-        <w:t xml:space="preserve">After consecutive </w:t>
-      </w:r>
-      <w:r>
-        <w:t xml:space="preserve">iterations we chose </w:t>
-      </w:r>
-      <m:oMath>
-        <m:r>
-          <w:rPr>
-            <w:rFonts w:ascii="Cambria Math" w:hAnsi="Cambria Math"/>
-          </w:rPr>
-          <m:t>λ</m:t>
-        </m:r>
-        <m:r>
-          <m:rPr>
-            <m:sty m:val="p"/>
-          </m:rPr>
-          <w:rPr>
-            <w:rFonts w:ascii="Cambria Math" w:hAnsi="Cambria Math"/>
-          </w:rPr>
-          <m:t>=0.5</m:t>
-        </m:r>
-      </m:oMath>
-      <w:r>
-        <w:t xml:space="preserve">. Because of </w:t>
-      </w:r>
-      <w:r>
-        <w:t xml:space="preserve">the </w:t>
-      </w:r>
-      <w:r>
-        <w:t>long runtime operation</w:t>
-      </w:r>
-      <w:r>
-        <w:t>, we chose</w:t>
-      </w:r>
-      <w:r>
-        <w:t xml:space="preserve"> </w:t>
-      </w:r>
-      <w:r>
-        <w:t>a horizon equal to 4.</w:t>
-      </w:r>
-      <w:r>
-        <w:t xml:space="preserve"> </w:t>
-      </w:r>
-      <w:r>
-        <w:t xml:space="preserve">Now, we will show our results for </w:t>
-      </w:r>
-      <w:r>
-        <w:t xml:space="preserve">the </w:t>
-      </w:r>
-      <w:r>
-        <w:t>3 target points we chose:</w:t>
-      </w:r>
-    </w:p>
-    <w:p>
-      <w:pPr>
-        <w:rPr>
-          <w:rFonts w:eastAsiaTheme="minorEastAsia"/>
-          <w:sz w:val="20"/>
-          <w:szCs w:val="20"/>
-        </w:rPr>
-      </w:pPr>
-    </w:p>
-    <w:p>
-      <w:pPr>
-        <w:pStyle w:val="ListParagraph"/>
-        <w:keepNext/>
-      </w:pPr>
-      <w:r>
-        <w:rPr>
-          <w:noProof/>
-        </w:rPr>
-        <w:drawing>
-          <wp:inline distT="0" distB="0" distL="0" distR="0" wp14:anchorId="2BE0BA9C" wp14:editId="0CB525D4">
-            <wp:extent cx="5215737" cy="3307403"/>
-            <wp:effectExtent l="0" t="0" r="4445" b="7620"/>
-            <wp:docPr id="8" name="Picture 8" descr="Chart, scatter chart&#10;&#10;Description automatically generated"/>
-            <wp:cNvGraphicFramePr>
-              <a:graphicFrameLocks xmlns:a="http://schemas.openxmlformats.org/drawingml/2006/main" noChangeAspect="1"/>
-            </wp:cNvGraphicFramePr>
-            <a:graphic xmlns:a="http://schemas.openxmlformats.org/drawingml/2006/main">
-              <a:graphicData uri="http://schemas.openxmlformats.org/drawingml/2006/picture">
-                <pic:pic xmlns:pic="http://schemas.openxmlformats.org/drawingml/2006/picture">
-                  <pic:nvPicPr>
-                    <pic:cNvPr id="8" name="Picture 8" descr="Chart, scatter chart&#10;&#10;Description automatically generated"/>
-                    <pic:cNvPicPr>
-                      <a:picLocks noChangeAspect="1" noChangeArrowheads="1"/>
-                    </pic:cNvPicPr>
-                  </pic:nvPicPr>
-                  <pic:blipFill>
-                    <a:blip r:embed="rId12">
-                      <a:extLst>
-                        <a:ext uri="{28A0092B-C50C-407E-A947-70E740481C1C}">
-                          <a14:useLocalDpi xmlns:a14="http://schemas.microsoft.com/office/drawing/2010/main" val="0"/>
-                        </a:ext>
-                      </a:extLst>
-                    </a:blip>
-                    <a:srcRect/>
-                    <a:stretch>
-                      <a:fillRect/>
-                    </a:stretch>
-                  </pic:blipFill>
-                  <pic:spPr bwMode="auto">
-                    <a:xfrm>
-                      <a:off x="0" y="0"/>
-                      <a:ext cx="5216753" cy="3308047"/>
+                      <a:ext cx="4269027" cy="2547522"/>
                     </a:xfrm>
                     <a:prstGeom prst="rect">
                       <a:avLst/>
@@ -895,37 +1617,7 @@
     </w:p>
     <w:p>
       <w:pPr>
-        <w:pStyle w:val="Caption"/>
         <w:jc w:val="center"/>
-      </w:pPr>
-      <w:r>
-        <w:t xml:space="preserve">Figure </w:t>
-      </w:r>
-      <w:fldSimple w:instr=" SEQ Figure \* ARABIC ">
-        <w:r>
-          <w:rPr>
-            <w:noProof/>
-          </w:rPr>
-          <w:t>3</w:t>
-        </w:r>
-      </w:fldSimple>
-      <w:r>
-        <w:rPr>
-          <w:noProof/>
-        </w:rPr>
-        <w:t xml:space="preserve"> First </w:t>
-      </w:r>
-      <w:r>
-        <w:rPr>
-          <w:noProof/>
-        </w:rPr>
-        <w:t>target point</w:t>
-      </w:r>
-    </w:p>
-    <w:p/>
-    <w:p>
-      <w:pPr>
-        <w:keepNext/>
       </w:pPr>
       <w:r>
         <w:rPr>
@@ -933,10 +1625,10 @@
         </w:rPr>
         <w:lastRenderedPageBreak/>
         <w:drawing>
-          <wp:inline distT="0" distB="0" distL="0" distR="0" wp14:anchorId="1BCC3D8C" wp14:editId="507086B4">
-            <wp:extent cx="5274310" cy="3284220"/>
-            <wp:effectExtent l="0" t="0" r="2540" b="0"/>
-            <wp:docPr id="9" name="Picture 9" descr="Chart, scatter chart&#10;&#10;Description automatically generated"/>
+          <wp:inline distT="0" distB="0" distL="0" distR="0" wp14:anchorId="40DDDCBE" wp14:editId="68DCFF5F">
+            <wp:extent cx="4648200" cy="2747044"/>
+            <wp:effectExtent l="0" t="0" r="0" b="0"/>
+            <wp:docPr id="4" name="Picture 4"/>
             <wp:cNvGraphicFramePr>
               <a:graphicFrameLocks xmlns:a="http://schemas.openxmlformats.org/drawingml/2006/main" noChangeAspect="1"/>
             </wp:cNvGraphicFramePr>
@@ -944,7 +1636,7 @@
               <a:graphicData uri="http://schemas.openxmlformats.org/drawingml/2006/picture">
                 <pic:pic xmlns:pic="http://schemas.openxmlformats.org/drawingml/2006/picture">
                   <pic:nvPicPr>
-                    <pic:cNvPr id="9" name="Picture 9" descr="Chart, scatter chart&#10;&#10;Description automatically generated"/>
+                    <pic:cNvPr id="0" name="Picture 2"/>
                     <pic:cNvPicPr>
                       <a:picLocks noChangeAspect="1" noChangeArrowheads="1"/>
                     </pic:cNvPicPr>
@@ -965,7 +1657,7 @@
                   <pic:spPr bwMode="auto">
                     <a:xfrm>
                       <a:off x="0" y="0"/>
-                      <a:ext cx="5274310" cy="3284220"/>
+                      <a:ext cx="4650647" cy="2748490"/>
                     </a:xfrm>
                     <a:prstGeom prst="rect">
                       <a:avLst/>
@@ -984,41 +1676,23 @@
     </w:p>
     <w:p>
       <w:pPr>
-        <w:pStyle w:val="Caption"/>
         <w:jc w:val="center"/>
-      </w:pPr>
-      <w:r>
-        <w:t xml:space="preserve">Figure </w:t>
-      </w:r>
-      <w:fldSimple w:instr=" SEQ Figure \* ARABIC ">
-        <w:r>
-          <w:rPr>
-            <w:noProof/>
-          </w:rPr>
-          <w:t>4</w:t>
-        </w:r>
-      </w:fldSimple>
-      <w:r>
         <w:rPr>
-          <w:noProof/>
+          <w:rFonts w:asciiTheme="majorHAnsi" w:eastAsiaTheme="majorEastAsia" w:hAnsiTheme="majorHAnsi" w:cstheme="majorBidi"/>
+          <w:color w:val="2F5496" w:themeColor="accent1" w:themeShade="BF"/>
+          <w:sz w:val="26"/>
+          <w:szCs w:val="26"/>
         </w:rPr>
-        <w:t xml:space="preserve"> Second target point</w:t>
-      </w:r>
-    </w:p>
-    <w:p/>
-    <w:p>
-      <w:pPr>
-        <w:keepNext/>
       </w:pPr>
       <w:r>
         <w:rPr>
           <w:noProof/>
         </w:rPr>
         <w:drawing>
-          <wp:inline distT="0" distB="0" distL="0" distR="0" wp14:anchorId="4DF77094" wp14:editId="3E445A20">
-            <wp:extent cx="5274310" cy="2999740"/>
-            <wp:effectExtent l="0" t="0" r="2540" b="0"/>
-            <wp:docPr id="10" name="Picture 10" descr="Chart, scatter chart&#10;&#10;Description automatically generated"/>
+          <wp:inline distT="0" distB="0" distL="0" distR="0" wp14:anchorId="6D11A196" wp14:editId="5A49771F">
+            <wp:extent cx="4591050" cy="2723082"/>
+            <wp:effectExtent l="0" t="0" r="0" b="1270"/>
+            <wp:docPr id="5" name="Picture 5"/>
             <wp:cNvGraphicFramePr>
               <a:graphicFrameLocks xmlns:a="http://schemas.openxmlformats.org/drawingml/2006/main" noChangeAspect="1"/>
             </wp:cNvGraphicFramePr>
@@ -1026,7 +1700,7 @@
               <a:graphicData uri="http://schemas.openxmlformats.org/drawingml/2006/picture">
                 <pic:pic xmlns:pic="http://schemas.openxmlformats.org/drawingml/2006/picture">
                   <pic:nvPicPr>
-                    <pic:cNvPr id="10" name="Picture 10" descr="Chart, scatter chart&#10;&#10;Description automatically generated"/>
+                    <pic:cNvPr id="0" name="Picture 3"/>
                     <pic:cNvPicPr>
                       <a:picLocks noChangeAspect="1" noChangeArrowheads="1"/>
                     </pic:cNvPicPr>
@@ -1047,7 +1721,7 @@
                   <pic:spPr bwMode="auto">
                     <a:xfrm>
                       <a:off x="0" y="0"/>
-                      <a:ext cx="5274310" cy="2999740"/>
+                      <a:ext cx="4597337" cy="2726811"/>
                     </a:xfrm>
                     <a:prstGeom prst="rect">
                       <a:avLst/>
@@ -1063,46 +1737,262 @@
           </wp:inline>
         </w:drawing>
       </w:r>
+      <w:r>
+        <w:br w:type="page"/>
+      </w:r>
     </w:p>
     <w:p>
       <w:pPr>
-        <w:pStyle w:val="Caption"/>
+        <w:pStyle w:val="Heading2"/>
+      </w:pPr>
+      <w:r>
+        <w:lastRenderedPageBreak/>
+        <w:t>Scenario Two</w:t>
+      </w:r>
+      <w:r>
+        <w:t xml:space="preserve"> - </w:t>
+      </w:r>
+      <m:oMath>
+        <m:sSub>
+          <m:sSubPr>
+            <m:ctrlPr>
+              <w:rPr>
+                <w:rFonts w:ascii="Cambria Math" w:hAnsi="Cambria Math"/>
+                <w:i/>
+              </w:rPr>
+            </m:ctrlPr>
+          </m:sSubPr>
+          <m:e>
+            <m:r>
+              <w:rPr>
+                <w:rFonts w:ascii="Cambria Math" w:hAnsi="Cambria Math"/>
+              </w:rPr>
+              <m:t>x</m:t>
+            </m:r>
+          </m:e>
+          <m:sub>
+            <m:r>
+              <w:rPr>
+                <w:rFonts w:ascii="Cambria Math" w:hAnsi="Cambria Math"/>
+              </w:rPr>
+              <m:t>goal</m:t>
+            </m:r>
+          </m:sub>
+        </m:sSub>
+        <m:r>
+          <w:rPr>
+            <w:rFonts w:ascii="Cambria Math" w:hAnsi="Cambria Math"/>
+          </w:rPr>
+          <m:t>=</m:t>
+        </m:r>
+        <m:d>
+          <m:dPr>
+            <m:begChr m:val="["/>
+            <m:endChr m:val="]"/>
+            <m:ctrlPr>
+              <w:rPr>
+                <w:rFonts w:ascii="Cambria Math" w:hAnsi="Cambria Math"/>
+                <w:i/>
+              </w:rPr>
+            </m:ctrlPr>
+          </m:dPr>
+          <m:e>
+            <m:r>
+              <w:rPr>
+                <w:rFonts w:ascii="Cambria Math" w:hAnsi="Cambria Math"/>
+              </w:rPr>
+              <m:t>8,5</m:t>
+            </m:r>
+          </m:e>
+        </m:d>
+      </m:oMath>
+      <w:r>
+        <w:t>:</w:t>
+      </w:r>
+    </w:p>
+    <w:p/>
+    <w:p>
+      <w:pPr>
         <w:jc w:val="center"/>
       </w:pPr>
-      <w:r>
-        <w:t xml:space="preserve">Figure </w:t>
-      </w:r>
-      <w:fldSimple w:instr=" SEQ Figure \* ARABIC ">
-        <w:r>
-          <w:rPr>
-            <w:noProof/>
-          </w:rPr>
-          <w:t>5</w:t>
-        </w:r>
-      </w:fldSimple>
       <w:r>
         <w:rPr>
           <w:noProof/>
         </w:rPr>
-        <w:t xml:space="preserve"> Third target point</w:t>
+        <w:drawing>
+          <wp:inline distT="0" distB="0" distL="0" distR="0" wp14:anchorId="0090D3A9" wp14:editId="5DB5042D">
+            <wp:extent cx="4333875" cy="2628487"/>
+            <wp:effectExtent l="0" t="0" r="0" b="635"/>
+            <wp:docPr id="15" name="Picture 15"/>
+            <wp:cNvGraphicFramePr>
+              <a:graphicFrameLocks xmlns:a="http://schemas.openxmlformats.org/drawingml/2006/main" noChangeAspect="1"/>
+            </wp:cNvGraphicFramePr>
+            <a:graphic xmlns:a="http://schemas.openxmlformats.org/drawingml/2006/main">
+              <a:graphicData uri="http://schemas.openxmlformats.org/drawingml/2006/picture">
+                <pic:pic xmlns:pic="http://schemas.openxmlformats.org/drawingml/2006/picture">
+                  <pic:nvPicPr>
+                    <pic:cNvPr id="0" name="Picture 8"/>
+                    <pic:cNvPicPr>
+                      <a:picLocks noChangeAspect="1" noChangeArrowheads="1"/>
+                    </pic:cNvPicPr>
+                  </pic:nvPicPr>
+                  <pic:blipFill>
+                    <a:blip r:embed="rId15">
+                      <a:extLst>
+                        <a:ext uri="{28A0092B-C50C-407E-A947-70E740481C1C}">
+                          <a14:useLocalDpi xmlns:a14="http://schemas.microsoft.com/office/drawing/2010/main" val="0"/>
+                        </a:ext>
+                      </a:extLst>
+                    </a:blip>
+                    <a:srcRect/>
+                    <a:stretch>
+                      <a:fillRect/>
+                    </a:stretch>
+                  </pic:blipFill>
+                  <pic:spPr bwMode="auto">
+                    <a:xfrm>
+                      <a:off x="0" y="0"/>
+                      <a:ext cx="4342974" cy="2634005"/>
+                    </a:xfrm>
+                    <a:prstGeom prst="rect">
+                      <a:avLst/>
+                    </a:prstGeom>
+                    <a:noFill/>
+                    <a:ln>
+                      <a:noFill/>
+                    </a:ln>
+                  </pic:spPr>
+                </pic:pic>
+              </a:graphicData>
+            </a:graphic>
+          </wp:inline>
+        </w:drawing>
       </w:r>
     </w:p>
-    <w:p/>
     <w:p>
-      <w:r>
-        <w:t xml:space="preserve">We can see in the results that because of the </w:t>
-      </w:r>
-      <w:r>
-        <w:t>limitation</w:t>
-      </w:r>
-      <w:r>
-        <w:t xml:space="preserve"> over the number of steps and the size and direction of the motion</w:t>
-      </w:r>
-      <w:r>
-        <w:t xml:space="preserve"> we can't always converge to the target poin</w:t>
-      </w:r>
-      <w:r>
-        <w:t>t.</w:t>
+      <w:pPr>
+        <w:jc w:val="center"/>
+      </w:pPr>
+    </w:p>
+    <w:p>
+      <w:pPr>
+        <w:jc w:val="center"/>
+      </w:pPr>
+      <w:r>
+        <w:rPr>
+          <w:noProof/>
+        </w:rPr>
+        <w:drawing>
+          <wp:inline distT="0" distB="0" distL="0" distR="0" wp14:anchorId="4DA62ECB" wp14:editId="733B55F2">
+            <wp:extent cx="4546209" cy="2667000"/>
+            <wp:effectExtent l="0" t="0" r="6985" b="0"/>
+            <wp:docPr id="18" name="Picture 18"/>
+            <wp:cNvGraphicFramePr>
+              <a:graphicFrameLocks xmlns:a="http://schemas.openxmlformats.org/drawingml/2006/main" noChangeAspect="1"/>
+            </wp:cNvGraphicFramePr>
+            <a:graphic xmlns:a="http://schemas.openxmlformats.org/drawingml/2006/main">
+              <a:graphicData uri="http://schemas.openxmlformats.org/drawingml/2006/picture">
+                <pic:pic xmlns:pic="http://schemas.openxmlformats.org/drawingml/2006/picture">
+                  <pic:nvPicPr>
+                    <pic:cNvPr id="0" name="Picture 11"/>
+                    <pic:cNvPicPr>
+                      <a:picLocks noChangeAspect="1" noChangeArrowheads="1"/>
+                    </pic:cNvPicPr>
+                  </pic:nvPicPr>
+                  <pic:blipFill>
+                    <a:blip r:embed="rId16">
+                      <a:extLst>
+                        <a:ext uri="{28A0092B-C50C-407E-A947-70E740481C1C}">
+                          <a14:useLocalDpi xmlns:a14="http://schemas.microsoft.com/office/drawing/2010/main" val="0"/>
+                        </a:ext>
+                      </a:extLst>
+                    </a:blip>
+                    <a:srcRect/>
+                    <a:stretch>
+                      <a:fillRect/>
+                    </a:stretch>
+                  </pic:blipFill>
+                  <pic:spPr bwMode="auto">
+                    <a:xfrm>
+                      <a:off x="0" y="0"/>
+                      <a:ext cx="4551531" cy="2670122"/>
+                    </a:xfrm>
+                    <a:prstGeom prst="rect">
+                      <a:avLst/>
+                    </a:prstGeom>
+                    <a:noFill/>
+                    <a:ln>
+                      <a:noFill/>
+                    </a:ln>
+                  </pic:spPr>
+                </pic:pic>
+              </a:graphicData>
+            </a:graphic>
+          </wp:inline>
+        </w:drawing>
+      </w:r>
+    </w:p>
+    <w:p>
+      <w:pPr>
+        <w:jc w:val="center"/>
+      </w:pPr>
+    </w:p>
+    <w:p>
+      <w:pPr>
+        <w:jc w:val="center"/>
+      </w:pPr>
+      <w:r>
+        <w:rPr>
+          <w:noProof/>
+        </w:rPr>
+        <w:drawing>
+          <wp:inline distT="0" distB="0" distL="0" distR="0" wp14:anchorId="7B66D076" wp14:editId="59BF6219">
+            <wp:extent cx="3876675" cy="2131120"/>
+            <wp:effectExtent l="0" t="0" r="0" b="2540"/>
+            <wp:docPr id="20" name="Picture 20"/>
+            <wp:cNvGraphicFramePr>
+              <a:graphicFrameLocks xmlns:a="http://schemas.openxmlformats.org/drawingml/2006/main" noChangeAspect="1"/>
+            </wp:cNvGraphicFramePr>
+            <a:graphic xmlns:a="http://schemas.openxmlformats.org/drawingml/2006/main">
+              <a:graphicData uri="http://schemas.openxmlformats.org/drawingml/2006/picture">
+                <pic:pic xmlns:pic="http://schemas.openxmlformats.org/drawingml/2006/picture">
+                  <pic:nvPicPr>
+                    <pic:cNvPr id="0" name="Picture 13"/>
+                    <pic:cNvPicPr>
+                      <a:picLocks noChangeAspect="1" noChangeArrowheads="1"/>
+                    </pic:cNvPicPr>
+                  </pic:nvPicPr>
+                  <pic:blipFill>
+                    <a:blip r:embed="rId17" cstate="print">
+                      <a:extLst>
+                        <a:ext uri="{28A0092B-C50C-407E-A947-70E740481C1C}">
+                          <a14:useLocalDpi xmlns:a14="http://schemas.microsoft.com/office/drawing/2010/main" val="0"/>
+                        </a:ext>
+                      </a:extLst>
+                    </a:blip>
+                    <a:srcRect/>
+                    <a:stretch>
+                      <a:fillRect/>
+                    </a:stretch>
+                  </pic:blipFill>
+                  <pic:spPr bwMode="auto">
+                    <a:xfrm>
+                      <a:off x="0" y="0"/>
+                      <a:ext cx="3899427" cy="2143627"/>
+                    </a:xfrm>
+                    <a:prstGeom prst="rect">
+                      <a:avLst/>
+                    </a:prstGeom>
+                    <a:noFill/>
+                    <a:ln>
+                      <a:noFill/>
+                    </a:ln>
+                  </pic:spPr>
+                </pic:pic>
+              </a:graphicData>
+            </a:graphic>
+          </wp:inline>
+        </w:drawing>
       </w:r>
     </w:p>
     <w:sectPr>
@@ -1639,6 +2529,97 @@
     </w:lvl>
   </w:abstractNum>
   <w:abstractNum w:abstractNumId="5" w15:restartNumberingAfterBreak="0">
+    <w:nsid w:val="093B5BC9"/>
+    <w:multiLevelType w:val="hybridMultilevel"/>
+    <w:tmpl w:val="9B4AD9B6"/>
+    <w:lvl w:ilvl="0" w:tplc="5760985C">
+      <w:start w:val="1"/>
+      <w:numFmt w:val="lowerLetter"/>
+      <w:lvlText w:val="%1."/>
+      <w:lvlJc w:val="left"/>
+      <w:pPr>
+        <w:ind w:left="720" w:hanging="360"/>
+      </w:pPr>
+      <w:rPr>
+        <w:rFonts w:asciiTheme="minorHAnsi" w:eastAsiaTheme="minorEastAsia" w:hAnsiTheme="minorHAnsi" w:cstheme="minorBidi" w:hint="default"/>
+        <w:color w:val="auto"/>
+        <w:sz w:val="22"/>
+      </w:rPr>
+    </w:lvl>
+    <w:lvl w:ilvl="1" w:tplc="04090019" w:tentative="1">
+      <w:start w:val="1"/>
+      <w:numFmt w:val="lowerLetter"/>
+      <w:lvlText w:val="%2."/>
+      <w:lvlJc w:val="left"/>
+      <w:pPr>
+        <w:ind w:left="1440" w:hanging="360"/>
+      </w:pPr>
+    </w:lvl>
+    <w:lvl w:ilvl="2" w:tplc="0409001B" w:tentative="1">
+      <w:start w:val="1"/>
+      <w:numFmt w:val="lowerRoman"/>
+      <w:lvlText w:val="%3."/>
+      <w:lvlJc w:val="right"/>
+      <w:pPr>
+        <w:ind w:left="2160" w:hanging="180"/>
+      </w:pPr>
+    </w:lvl>
+    <w:lvl w:ilvl="3" w:tplc="0409000F" w:tentative="1">
+      <w:start w:val="1"/>
+      <w:numFmt w:val="decimal"/>
+      <w:lvlText w:val="%4."/>
+      <w:lvlJc w:val="left"/>
+      <w:pPr>
+        <w:ind w:left="2880" w:hanging="360"/>
+      </w:pPr>
+    </w:lvl>
+    <w:lvl w:ilvl="4" w:tplc="04090019" w:tentative="1">
+      <w:start w:val="1"/>
+      <w:numFmt w:val="lowerLetter"/>
+      <w:lvlText w:val="%5."/>
+      <w:lvlJc w:val="left"/>
+      <w:pPr>
+        <w:ind w:left="3600" w:hanging="360"/>
+      </w:pPr>
+    </w:lvl>
+    <w:lvl w:ilvl="5" w:tplc="0409001B" w:tentative="1">
+      <w:start w:val="1"/>
+      <w:numFmt w:val="lowerRoman"/>
+      <w:lvlText w:val="%6."/>
+      <w:lvlJc w:val="right"/>
+      <w:pPr>
+        <w:ind w:left="4320" w:hanging="180"/>
+      </w:pPr>
+    </w:lvl>
+    <w:lvl w:ilvl="6" w:tplc="0409000F" w:tentative="1">
+      <w:start w:val="1"/>
+      <w:numFmt w:val="decimal"/>
+      <w:lvlText w:val="%7."/>
+      <w:lvlJc w:val="left"/>
+      <w:pPr>
+        <w:ind w:left="5040" w:hanging="360"/>
+      </w:pPr>
+    </w:lvl>
+    <w:lvl w:ilvl="7" w:tplc="04090019" w:tentative="1">
+      <w:start w:val="1"/>
+      <w:numFmt w:val="lowerLetter"/>
+      <w:lvlText w:val="%8."/>
+      <w:lvlJc w:val="left"/>
+      <w:pPr>
+        <w:ind w:left="5760" w:hanging="360"/>
+      </w:pPr>
+    </w:lvl>
+    <w:lvl w:ilvl="8" w:tplc="0409001B" w:tentative="1">
+      <w:start w:val="1"/>
+      <w:numFmt w:val="lowerRoman"/>
+      <w:lvlText w:val="%9."/>
+      <w:lvlJc w:val="right"/>
+      <w:pPr>
+        <w:ind w:left="6480" w:hanging="180"/>
+      </w:pPr>
+    </w:lvl>
+  </w:abstractNum>
+  <w:abstractNum w:abstractNumId="6" w15:restartNumberingAfterBreak="0">
     <w:nsid w:val="0A0C312D"/>
     <w:multiLevelType w:val="hybridMultilevel"/>
     <w:tmpl w:val="5904453C"/>
@@ -1727,7 +2708,7 @@
       </w:pPr>
     </w:lvl>
   </w:abstractNum>
-  <w:abstractNum w:abstractNumId="6" w15:restartNumberingAfterBreak="0">
+  <w:abstractNum w:abstractNumId="7" w15:restartNumberingAfterBreak="0">
     <w:nsid w:val="0B8D4DAC"/>
     <w:multiLevelType w:val="hybridMultilevel"/>
     <w:tmpl w:val="E8C43532"/>
@@ -1816,7 +2797,7 @@
       </w:pPr>
     </w:lvl>
   </w:abstractNum>
-  <w:abstractNum w:abstractNumId="7" w15:restartNumberingAfterBreak="0">
+  <w:abstractNum w:abstractNumId="8" w15:restartNumberingAfterBreak="0">
     <w:nsid w:val="0CE60248"/>
     <w:multiLevelType w:val="hybridMultilevel"/>
     <w:tmpl w:val="5B705276"/>
@@ -1905,7 +2886,7 @@
       </w:pPr>
     </w:lvl>
   </w:abstractNum>
-  <w:abstractNum w:abstractNumId="8" w15:restartNumberingAfterBreak="0">
+  <w:abstractNum w:abstractNumId="9" w15:restartNumberingAfterBreak="0">
     <w:nsid w:val="1A3F05E9"/>
     <w:multiLevelType w:val="hybridMultilevel"/>
     <w:tmpl w:val="5904453C"/>
@@ -1994,7 +2975,7 @@
       </w:pPr>
     </w:lvl>
   </w:abstractNum>
-  <w:abstractNum w:abstractNumId="9" w15:restartNumberingAfterBreak="0">
+  <w:abstractNum w:abstractNumId="10" w15:restartNumberingAfterBreak="0">
     <w:nsid w:val="1C080400"/>
     <w:multiLevelType w:val="hybridMultilevel"/>
     <w:tmpl w:val="8E84F490"/>
@@ -2085,7 +3066,7 @@
       </w:pPr>
     </w:lvl>
   </w:abstractNum>
-  <w:abstractNum w:abstractNumId="10" w15:restartNumberingAfterBreak="0">
+  <w:abstractNum w:abstractNumId="11" w15:restartNumberingAfterBreak="0">
     <w:nsid w:val="28FE479F"/>
     <w:multiLevelType w:val="hybridMultilevel"/>
     <w:tmpl w:val="FBAA6DD6"/>
@@ -2197,7 +3178,7 @@
       </w:rPr>
     </w:lvl>
   </w:abstractNum>
-  <w:abstractNum w:abstractNumId="11" w15:restartNumberingAfterBreak="0">
+  <w:abstractNum w:abstractNumId="12" w15:restartNumberingAfterBreak="0">
     <w:nsid w:val="2C41730A"/>
     <w:multiLevelType w:val="hybridMultilevel"/>
     <w:tmpl w:val="CF00AED0"/>
@@ -2286,7 +3267,7 @@
       </w:pPr>
     </w:lvl>
   </w:abstractNum>
-  <w:abstractNum w:abstractNumId="12" w15:restartNumberingAfterBreak="0">
+  <w:abstractNum w:abstractNumId="13" w15:restartNumberingAfterBreak="0">
     <w:nsid w:val="2E9714A8"/>
     <w:multiLevelType w:val="hybridMultilevel"/>
     <w:tmpl w:val="18FAAC98"/>
@@ -2375,7 +3356,7 @@
       </w:pPr>
     </w:lvl>
   </w:abstractNum>
-  <w:abstractNum w:abstractNumId="13" w15:restartNumberingAfterBreak="0">
+  <w:abstractNum w:abstractNumId="14" w15:restartNumberingAfterBreak="0">
     <w:nsid w:val="33964620"/>
     <w:multiLevelType w:val="hybridMultilevel"/>
     <w:tmpl w:val="5904453C"/>
@@ -2464,7 +3445,7 @@
       </w:pPr>
     </w:lvl>
   </w:abstractNum>
-  <w:abstractNum w:abstractNumId="14" w15:restartNumberingAfterBreak="0">
+  <w:abstractNum w:abstractNumId="15" w15:restartNumberingAfterBreak="0">
     <w:nsid w:val="34446122"/>
     <w:multiLevelType w:val="hybridMultilevel"/>
     <w:tmpl w:val="A41C41E6"/>
@@ -2553,7 +3534,187 @@
       </w:pPr>
     </w:lvl>
   </w:abstractNum>
-  <w:abstractNum w:abstractNumId="15" w15:restartNumberingAfterBreak="0">
+  <w:abstractNum w:abstractNumId="16" w15:restartNumberingAfterBreak="0">
+    <w:nsid w:val="360E7380"/>
+    <w:multiLevelType w:val="hybridMultilevel"/>
+    <w:tmpl w:val="957E73D6"/>
+    <w:lvl w:ilvl="0" w:tplc="5760985C">
+      <w:start w:val="1"/>
+      <w:numFmt w:val="lowerLetter"/>
+      <w:lvlText w:val="%1."/>
+      <w:lvlJc w:val="left"/>
+      <w:pPr>
+        <w:ind w:left="720" w:hanging="360"/>
+      </w:pPr>
+      <w:rPr>
+        <w:rFonts w:asciiTheme="minorHAnsi" w:eastAsiaTheme="minorEastAsia" w:hAnsiTheme="minorHAnsi" w:cstheme="minorBidi" w:hint="default"/>
+        <w:color w:val="auto"/>
+        <w:sz w:val="22"/>
+      </w:rPr>
+    </w:lvl>
+    <w:lvl w:ilvl="1" w:tplc="04090019" w:tentative="1">
+      <w:start w:val="1"/>
+      <w:numFmt w:val="lowerLetter"/>
+      <w:lvlText w:val="%2."/>
+      <w:lvlJc w:val="left"/>
+      <w:pPr>
+        <w:ind w:left="1440" w:hanging="360"/>
+      </w:pPr>
+    </w:lvl>
+    <w:lvl w:ilvl="2" w:tplc="0409001B" w:tentative="1">
+      <w:start w:val="1"/>
+      <w:numFmt w:val="lowerRoman"/>
+      <w:lvlText w:val="%3."/>
+      <w:lvlJc w:val="right"/>
+      <w:pPr>
+        <w:ind w:left="2160" w:hanging="180"/>
+      </w:pPr>
+    </w:lvl>
+    <w:lvl w:ilvl="3" w:tplc="0409000F" w:tentative="1">
+      <w:start w:val="1"/>
+      <w:numFmt w:val="decimal"/>
+      <w:lvlText w:val="%4."/>
+      <w:lvlJc w:val="left"/>
+      <w:pPr>
+        <w:ind w:left="2880" w:hanging="360"/>
+      </w:pPr>
+    </w:lvl>
+    <w:lvl w:ilvl="4" w:tplc="04090019" w:tentative="1">
+      <w:start w:val="1"/>
+      <w:numFmt w:val="lowerLetter"/>
+      <w:lvlText w:val="%5."/>
+      <w:lvlJc w:val="left"/>
+      <w:pPr>
+        <w:ind w:left="3600" w:hanging="360"/>
+      </w:pPr>
+    </w:lvl>
+    <w:lvl w:ilvl="5" w:tplc="0409001B" w:tentative="1">
+      <w:start w:val="1"/>
+      <w:numFmt w:val="lowerRoman"/>
+      <w:lvlText w:val="%6."/>
+      <w:lvlJc w:val="right"/>
+      <w:pPr>
+        <w:ind w:left="4320" w:hanging="180"/>
+      </w:pPr>
+    </w:lvl>
+    <w:lvl w:ilvl="6" w:tplc="0409000F" w:tentative="1">
+      <w:start w:val="1"/>
+      <w:numFmt w:val="decimal"/>
+      <w:lvlText w:val="%7."/>
+      <w:lvlJc w:val="left"/>
+      <w:pPr>
+        <w:ind w:left="5040" w:hanging="360"/>
+      </w:pPr>
+    </w:lvl>
+    <w:lvl w:ilvl="7" w:tplc="04090019" w:tentative="1">
+      <w:start w:val="1"/>
+      <w:numFmt w:val="lowerLetter"/>
+      <w:lvlText w:val="%8."/>
+      <w:lvlJc w:val="left"/>
+      <w:pPr>
+        <w:ind w:left="5760" w:hanging="360"/>
+      </w:pPr>
+    </w:lvl>
+    <w:lvl w:ilvl="8" w:tplc="0409001B" w:tentative="1">
+      <w:start w:val="1"/>
+      <w:numFmt w:val="lowerRoman"/>
+      <w:lvlText w:val="%9."/>
+      <w:lvlJc w:val="right"/>
+      <w:pPr>
+        <w:ind w:left="6480" w:hanging="180"/>
+      </w:pPr>
+    </w:lvl>
+  </w:abstractNum>
+  <w:abstractNum w:abstractNumId="17" w15:restartNumberingAfterBreak="0">
+    <w:nsid w:val="367A34F6"/>
+    <w:multiLevelType w:val="hybridMultilevel"/>
+    <w:tmpl w:val="99D0476C"/>
+    <w:lvl w:ilvl="0" w:tplc="21540CAC">
+      <w:start w:val="1"/>
+      <w:numFmt w:val="lowerLetter"/>
+      <w:lvlText w:val="%1."/>
+      <w:lvlJc w:val="left"/>
+      <w:pPr>
+        <w:ind w:left="720" w:hanging="360"/>
+      </w:pPr>
+      <w:rPr>
+        <w:rFonts w:hint="default"/>
+      </w:rPr>
+    </w:lvl>
+    <w:lvl w:ilvl="1" w:tplc="04090019" w:tentative="1">
+      <w:start w:val="1"/>
+      <w:numFmt w:val="lowerLetter"/>
+      <w:lvlText w:val="%2."/>
+      <w:lvlJc w:val="left"/>
+      <w:pPr>
+        <w:ind w:left="1440" w:hanging="360"/>
+      </w:pPr>
+    </w:lvl>
+    <w:lvl w:ilvl="2" w:tplc="0409001B" w:tentative="1">
+      <w:start w:val="1"/>
+      <w:numFmt w:val="lowerRoman"/>
+      <w:lvlText w:val="%3."/>
+      <w:lvlJc w:val="right"/>
+      <w:pPr>
+        <w:ind w:left="2160" w:hanging="180"/>
+      </w:pPr>
+    </w:lvl>
+    <w:lvl w:ilvl="3" w:tplc="0409000F" w:tentative="1">
+      <w:start w:val="1"/>
+      <w:numFmt w:val="decimal"/>
+      <w:lvlText w:val="%4."/>
+      <w:lvlJc w:val="left"/>
+      <w:pPr>
+        <w:ind w:left="2880" w:hanging="360"/>
+      </w:pPr>
+    </w:lvl>
+    <w:lvl w:ilvl="4" w:tplc="04090019" w:tentative="1">
+      <w:start w:val="1"/>
+      <w:numFmt w:val="lowerLetter"/>
+      <w:lvlText w:val="%5."/>
+      <w:lvlJc w:val="left"/>
+      <w:pPr>
+        <w:ind w:left="3600" w:hanging="360"/>
+      </w:pPr>
+    </w:lvl>
+    <w:lvl w:ilvl="5" w:tplc="0409001B" w:tentative="1">
+      <w:start w:val="1"/>
+      <w:numFmt w:val="lowerRoman"/>
+      <w:lvlText w:val="%6."/>
+      <w:lvlJc w:val="right"/>
+      <w:pPr>
+        <w:ind w:left="4320" w:hanging="180"/>
+      </w:pPr>
+    </w:lvl>
+    <w:lvl w:ilvl="6" w:tplc="0409000F" w:tentative="1">
+      <w:start w:val="1"/>
+      <w:numFmt w:val="decimal"/>
+      <w:lvlText w:val="%7."/>
+      <w:lvlJc w:val="left"/>
+      <w:pPr>
+        <w:ind w:left="5040" w:hanging="360"/>
+      </w:pPr>
+    </w:lvl>
+    <w:lvl w:ilvl="7" w:tplc="04090019" w:tentative="1">
+      <w:start w:val="1"/>
+      <w:numFmt w:val="lowerLetter"/>
+      <w:lvlText w:val="%8."/>
+      <w:lvlJc w:val="left"/>
+      <w:pPr>
+        <w:ind w:left="5760" w:hanging="360"/>
+      </w:pPr>
+    </w:lvl>
+    <w:lvl w:ilvl="8" w:tplc="0409001B" w:tentative="1">
+      <w:start w:val="1"/>
+      <w:numFmt w:val="lowerRoman"/>
+      <w:lvlText w:val="%9."/>
+      <w:lvlJc w:val="right"/>
+      <w:pPr>
+        <w:ind w:left="6480" w:hanging="180"/>
+      </w:pPr>
+    </w:lvl>
+  </w:abstractNum>
+  <w:abstractNum w:abstractNumId="18" w15:restartNumberingAfterBreak="0">
     <w:nsid w:val="3FFD1955"/>
     <w:multiLevelType w:val="hybridMultilevel"/>
     <w:tmpl w:val="A41C41E6"/>
@@ -2642,7 +3803,7 @@
       </w:pPr>
     </w:lvl>
   </w:abstractNum>
-  <w:abstractNum w:abstractNumId="16" w15:restartNumberingAfterBreak="0">
+  <w:abstractNum w:abstractNumId="19" w15:restartNumberingAfterBreak="0">
     <w:nsid w:val="40000C7B"/>
     <w:multiLevelType w:val="hybridMultilevel"/>
     <w:tmpl w:val="B5C85BB8"/>
@@ -2731,7 +3892,7 @@
       </w:pPr>
     </w:lvl>
   </w:abstractNum>
-  <w:abstractNum w:abstractNumId="17" w15:restartNumberingAfterBreak="0">
+  <w:abstractNum w:abstractNumId="20" w15:restartNumberingAfterBreak="0">
     <w:nsid w:val="403739F7"/>
     <w:multiLevelType w:val="hybridMultilevel"/>
     <w:tmpl w:val="003A2AC4"/>
@@ -2820,7 +3981,7 @@
       </w:pPr>
     </w:lvl>
   </w:abstractNum>
-  <w:abstractNum w:abstractNumId="18" w15:restartNumberingAfterBreak="0">
+  <w:abstractNum w:abstractNumId="21" w15:restartNumberingAfterBreak="0">
     <w:nsid w:val="43363C13"/>
     <w:multiLevelType w:val="hybridMultilevel"/>
     <w:tmpl w:val="57E2F99C"/>
@@ -2911,7 +4072,7 @@
       </w:pPr>
     </w:lvl>
   </w:abstractNum>
-  <w:abstractNum w:abstractNumId="19" w15:restartNumberingAfterBreak="0">
+  <w:abstractNum w:abstractNumId="22" w15:restartNumberingAfterBreak="0">
     <w:nsid w:val="4ABC60DC"/>
     <w:multiLevelType w:val="multilevel"/>
     <w:tmpl w:val="5CDA8C16"/>
@@ -3052,7 +4213,7 @@
       </w:rPr>
     </w:lvl>
   </w:abstractNum>
-  <w:abstractNum w:abstractNumId="20" w15:restartNumberingAfterBreak="0">
+  <w:abstractNum w:abstractNumId="23" w15:restartNumberingAfterBreak="0">
     <w:nsid w:val="4BEA158A"/>
     <w:multiLevelType w:val="hybridMultilevel"/>
     <w:tmpl w:val="3D5ED04E"/>
@@ -3141,7 +4302,7 @@
       </w:pPr>
     </w:lvl>
   </w:abstractNum>
-  <w:abstractNum w:abstractNumId="21" w15:restartNumberingAfterBreak="0">
+  <w:abstractNum w:abstractNumId="24" w15:restartNumberingAfterBreak="0">
     <w:nsid w:val="4C3F5FEA"/>
     <w:multiLevelType w:val="hybridMultilevel"/>
     <w:tmpl w:val="124EB982"/>
@@ -3230,7 +4391,7 @@
       </w:pPr>
     </w:lvl>
   </w:abstractNum>
-  <w:abstractNum w:abstractNumId="22" w15:restartNumberingAfterBreak="0">
+  <w:abstractNum w:abstractNumId="25" w15:restartNumberingAfterBreak="0">
     <w:nsid w:val="4DF74BAE"/>
     <w:multiLevelType w:val="hybridMultilevel"/>
     <w:tmpl w:val="A41C41E6"/>
@@ -3319,7 +4480,7 @@
       </w:pPr>
     </w:lvl>
   </w:abstractNum>
-  <w:abstractNum w:abstractNumId="23" w15:restartNumberingAfterBreak="0">
+  <w:abstractNum w:abstractNumId="26" w15:restartNumberingAfterBreak="0">
     <w:nsid w:val="5457594F"/>
     <w:multiLevelType w:val="hybridMultilevel"/>
     <w:tmpl w:val="6CE041CA"/>
@@ -3408,7 +4569,7 @@
       </w:pPr>
     </w:lvl>
   </w:abstractNum>
-  <w:abstractNum w:abstractNumId="24" w15:restartNumberingAfterBreak="0">
+  <w:abstractNum w:abstractNumId="27" w15:restartNumberingAfterBreak="0">
     <w:nsid w:val="553B0851"/>
     <w:multiLevelType w:val="hybridMultilevel"/>
     <w:tmpl w:val="3E663D20"/>
@@ -3497,7 +4658,7 @@
       </w:pPr>
     </w:lvl>
   </w:abstractNum>
-  <w:abstractNum w:abstractNumId="25" w15:restartNumberingAfterBreak="0">
+  <w:abstractNum w:abstractNumId="28" w15:restartNumberingAfterBreak="0">
     <w:nsid w:val="5AF071DE"/>
     <w:multiLevelType w:val="hybridMultilevel"/>
     <w:tmpl w:val="811C6D98"/>
@@ -3586,7 +4747,7 @@
       </w:pPr>
     </w:lvl>
   </w:abstractNum>
-  <w:abstractNum w:abstractNumId="26" w15:restartNumberingAfterBreak="0">
+  <w:abstractNum w:abstractNumId="29" w15:restartNumberingAfterBreak="0">
     <w:nsid w:val="5C3076ED"/>
     <w:multiLevelType w:val="hybridMultilevel"/>
     <w:tmpl w:val="C178D42C"/>
@@ -3675,7 +4836,7 @@
       </w:pPr>
     </w:lvl>
   </w:abstractNum>
-  <w:abstractNum w:abstractNumId="27" w15:restartNumberingAfterBreak="0">
+  <w:abstractNum w:abstractNumId="30" w15:restartNumberingAfterBreak="0">
     <w:nsid w:val="5EAB079E"/>
     <w:multiLevelType w:val="hybridMultilevel"/>
     <w:tmpl w:val="9BAEFE00"/>
@@ -3764,7 +4925,7 @@
       </w:pPr>
     </w:lvl>
   </w:abstractNum>
-  <w:abstractNum w:abstractNumId="28" w15:restartNumberingAfterBreak="0">
+  <w:abstractNum w:abstractNumId="31" w15:restartNumberingAfterBreak="0">
     <w:nsid w:val="601A2357"/>
     <w:multiLevelType w:val="hybridMultilevel"/>
     <w:tmpl w:val="7B4A4F10"/>
@@ -3853,7 +5014,7 @@
       </w:pPr>
     </w:lvl>
   </w:abstractNum>
-  <w:abstractNum w:abstractNumId="29" w15:restartNumberingAfterBreak="0">
+  <w:abstractNum w:abstractNumId="32" w15:restartNumberingAfterBreak="0">
     <w:nsid w:val="677D65D7"/>
     <w:multiLevelType w:val="hybridMultilevel"/>
     <w:tmpl w:val="F0E40D16"/>
@@ -3942,7 +5103,7 @@
       </w:pPr>
     </w:lvl>
   </w:abstractNum>
-  <w:abstractNum w:abstractNumId="30" w15:restartNumberingAfterBreak="0">
+  <w:abstractNum w:abstractNumId="33" w15:restartNumberingAfterBreak="0">
     <w:nsid w:val="6EF453B9"/>
     <w:multiLevelType w:val="hybridMultilevel"/>
     <w:tmpl w:val="3078E30A"/>
@@ -4031,7 +5192,7 @@
       </w:pPr>
     </w:lvl>
   </w:abstractNum>
-  <w:abstractNum w:abstractNumId="31" w15:restartNumberingAfterBreak="0">
+  <w:abstractNum w:abstractNumId="34" w15:restartNumberingAfterBreak="0">
     <w:nsid w:val="7A002D03"/>
     <w:multiLevelType w:val="hybridMultilevel"/>
     <w:tmpl w:val="1332C01C"/>
@@ -4120,7 +5281,7 @@
       </w:pPr>
     </w:lvl>
   </w:abstractNum>
-  <w:abstractNum w:abstractNumId="32" w15:restartNumberingAfterBreak="0">
+  <w:abstractNum w:abstractNumId="35" w15:restartNumberingAfterBreak="0">
     <w:nsid w:val="7BAB1D9A"/>
     <w:multiLevelType w:val="hybridMultilevel"/>
     <w:tmpl w:val="00C4B394"/>
@@ -4210,103 +5371,112 @@
     </w:lvl>
   </w:abstractNum>
   <w:num w:numId="1" w16cid:durableId="695931736">
-    <w:abstractNumId w:val="11"/>
+    <w:abstractNumId w:val="12"/>
   </w:num>
   <w:num w:numId="2" w16cid:durableId="876965357">
-    <w:abstractNumId w:val="5"/>
+    <w:abstractNumId w:val="6"/>
   </w:num>
   <w:num w:numId="3" w16cid:durableId="314771016">
+    <w:abstractNumId w:val="32"/>
+  </w:num>
+  <w:num w:numId="4" w16cid:durableId="2113744612">
+    <w:abstractNumId w:val="13"/>
+  </w:num>
+  <w:num w:numId="5" w16cid:durableId="928345196">
+    <w:abstractNumId w:val="8"/>
+  </w:num>
+  <w:num w:numId="6" w16cid:durableId="838810901">
+    <w:abstractNumId w:val="14"/>
+  </w:num>
+  <w:num w:numId="7" w16cid:durableId="1636645684">
     <w:abstractNumId w:val="29"/>
   </w:num>
-  <w:num w:numId="4" w16cid:durableId="2113744612">
-    <w:abstractNumId w:val="12"/>
+  <w:num w:numId="8" w16cid:durableId="1245914869">
+    <w:abstractNumId w:val="9"/>
   </w:num>
-  <w:num w:numId="5" w16cid:durableId="928345196">
+  <w:num w:numId="9" w16cid:durableId="614794183">
     <w:abstractNumId w:val="7"/>
   </w:num>
-  <w:num w:numId="6" w16cid:durableId="838810901">
-    <w:abstractNumId w:val="13"/>
-  </w:num>
-  <w:num w:numId="7" w16cid:durableId="1636645684">
-    <w:abstractNumId w:val="26"/>
-  </w:num>
-  <w:num w:numId="8" w16cid:durableId="1245914869">
-    <w:abstractNumId w:val="8"/>
-  </w:num>
-  <w:num w:numId="9" w16cid:durableId="614794183">
-    <w:abstractNumId w:val="6"/>
-  </w:num>
   <w:num w:numId="10" w16cid:durableId="1907913538">
-    <w:abstractNumId w:val="21"/>
+    <w:abstractNumId w:val="24"/>
   </w:num>
   <w:num w:numId="11" w16cid:durableId="1425611991">
     <w:abstractNumId w:val="1"/>
   </w:num>
   <w:num w:numId="12" w16cid:durableId="191649759">
-    <w:abstractNumId w:val="9"/>
+    <w:abstractNumId w:val="10"/>
   </w:num>
   <w:num w:numId="13" w16cid:durableId="1010638362">
-    <w:abstractNumId w:val="18"/>
+    <w:abstractNumId w:val="21"/>
   </w:num>
   <w:num w:numId="14" w16cid:durableId="144054271">
     <w:abstractNumId w:val="4"/>
   </w:num>
   <w:num w:numId="15" w16cid:durableId="2034990745">
+    <w:abstractNumId w:val="18"/>
+  </w:num>
+  <w:num w:numId="16" w16cid:durableId="1022435039">
+    <w:abstractNumId w:val="28"/>
+  </w:num>
+  <w:num w:numId="17" w16cid:durableId="1949770979">
+    <w:abstractNumId w:val="27"/>
+  </w:num>
+  <w:num w:numId="18" w16cid:durableId="696320359">
+    <w:abstractNumId w:val="19"/>
+  </w:num>
+  <w:num w:numId="19" w16cid:durableId="1671103230">
+    <w:abstractNumId w:val="33"/>
+  </w:num>
+  <w:num w:numId="20" w16cid:durableId="258946690">
     <w:abstractNumId w:val="15"/>
   </w:num>
-  <w:num w:numId="16" w16cid:durableId="1022435039">
-    <w:abstractNumId w:val="25"/>
-  </w:num>
-  <w:num w:numId="17" w16cid:durableId="1949770979">
-    <w:abstractNumId w:val="24"/>
-  </w:num>
-  <w:num w:numId="18" w16cid:durableId="696320359">
-    <w:abstractNumId w:val="16"/>
-  </w:num>
-  <w:num w:numId="19" w16cid:durableId="1671103230">
-    <w:abstractNumId w:val="30"/>
-  </w:num>
-  <w:num w:numId="20" w16cid:durableId="258946690">
-    <w:abstractNumId w:val="14"/>
-  </w:num>
   <w:num w:numId="21" w16cid:durableId="667944003">
-    <w:abstractNumId w:val="10"/>
+    <w:abstractNumId w:val="11"/>
   </w:num>
   <w:num w:numId="22" w16cid:durableId="431318142">
-    <w:abstractNumId w:val="22"/>
+    <w:abstractNumId w:val="25"/>
   </w:num>
   <w:num w:numId="23" w16cid:durableId="514464720">
     <w:abstractNumId w:val="0"/>
   </w:num>
   <w:num w:numId="24" w16cid:durableId="1295326525">
-    <w:abstractNumId w:val="17"/>
+    <w:abstractNumId w:val="20"/>
   </w:num>
   <w:num w:numId="25" w16cid:durableId="1547335830">
-    <w:abstractNumId w:val="32"/>
+    <w:abstractNumId w:val="35"/>
   </w:num>
   <w:num w:numId="26" w16cid:durableId="462506157">
-    <w:abstractNumId w:val="27"/>
+    <w:abstractNumId w:val="30"/>
   </w:num>
   <w:num w:numId="27" w16cid:durableId="615524711">
     <w:abstractNumId w:val="3"/>
   </w:num>
   <w:num w:numId="28" w16cid:durableId="568426089">
+    <w:abstractNumId w:val="26"/>
+  </w:num>
+  <w:num w:numId="29" w16cid:durableId="2070223812">
+    <w:abstractNumId w:val="31"/>
+  </w:num>
+  <w:num w:numId="30" w16cid:durableId="1839033668">
     <w:abstractNumId w:val="23"/>
   </w:num>
-  <w:num w:numId="29" w16cid:durableId="2070223812">
-    <w:abstractNumId w:val="28"/>
-  </w:num>
-  <w:num w:numId="30" w16cid:durableId="1839033668">
-    <w:abstractNumId w:val="20"/>
-  </w:num>
   <w:num w:numId="31" w16cid:durableId="1894921378">
-    <w:abstractNumId w:val="31"/>
+    <w:abstractNumId w:val="34"/>
   </w:num>
   <w:num w:numId="32" w16cid:durableId="866408446">
-    <w:abstractNumId w:val="19"/>
+    <w:abstractNumId w:val="22"/>
   </w:num>
   <w:num w:numId="33" w16cid:durableId="2124419152">
     <w:abstractNumId w:val="2"/>
+  </w:num>
+  <w:num w:numId="34" w16cid:durableId="250510001">
+    <w:abstractNumId w:val="5"/>
+  </w:num>
+  <w:num w:numId="35" w16cid:durableId="1207179730">
+    <w:abstractNumId w:val="16"/>
+  </w:num>
+  <w:num w:numId="36" w16cid:durableId="948774500">
+    <w:abstractNumId w:val="17"/>
   </w:num>
 </w:numbering>
 </file>

</xml_diff>

<commit_message>
correction for HW5 doc and pdf
</commit_message>
<xml_diff>
--- a/HW/HW5/305184335-308553601.docx
+++ b/HW/HW5/305184335-308553601.docx
@@ -484,14 +484,27 @@
       <w:r>
         <w:t xml:space="preserve">Figure </w:t>
       </w:r>
-      <w:fldSimple w:instr=" SEQ Figure \* ARABIC ">
-        <w:r>
-          <w:rPr>
-            <w:noProof/>
-          </w:rPr>
-          <w:t>1</w:t>
-        </w:r>
-      </w:fldSimple>
+      <w:r>
+        <w:fldChar w:fldCharType="begin"/>
+      </w:r>
+      <w:r>
+        <w:instrText xml:space="preserve"> SEQ Figure \* ARABIC </w:instrText>
+      </w:r>
+      <w:r>
+        <w:fldChar w:fldCharType="separate"/>
+      </w:r>
+      <w:r>
+        <w:rPr>
+          <w:noProof/>
+        </w:rPr>
+        <w:t>1</w:t>
+      </w:r>
+      <w:r>
+        <w:rPr>
+          <w:noProof/>
+        </w:rPr>
+        <w:fldChar w:fldCharType="end"/>
+      </w:r>
       <w:r>
         <w:t>:</w:t>
       </w:r>
@@ -952,21 +965,7 @@
           <w:i/>
           <w:iCs/>
         </w:rPr>
-        <w:t>[Kalman and Bayesian Filters in Python, Roger R Labbe</w:t>
-      </w:r>
-      <w:r>
-        <w:rPr>
-          <w:i/>
-          <w:iCs/>
-        </w:rPr>
-        <w:t xml:space="preserve"> </w:t>
-      </w:r>
-      <w:r>
-        <w:rPr>
-          <w:i/>
-          <w:iCs/>
-        </w:rPr>
-        <w:t>Jr, 2020]</w:t>
+        <w:t>[Kalman and Bayesian Filters in Python, Roger R Labbe Jr, 2020]</w:t>
       </w:r>
       <w:r>
         <w:t xml:space="preserve"> and can be viewed in function</w:t>
@@ -1029,14 +1028,27 @@
       <w:r>
         <w:t xml:space="preserve">Figure </w:t>
       </w:r>
-      <w:fldSimple w:instr=" SEQ Figure \* ARABIC ">
-        <w:r>
-          <w:rPr>
-            <w:noProof/>
-          </w:rPr>
-          <w:t>2</w:t>
-        </w:r>
-      </w:fldSimple>
+      <w:r>
+        <w:fldChar w:fldCharType="begin"/>
+      </w:r>
+      <w:r>
+        <w:instrText xml:space="preserve"> SEQ Figure \* ARABIC </w:instrText>
+      </w:r>
+      <w:r>
+        <w:fldChar w:fldCharType="separate"/>
+      </w:r>
+      <w:r>
+        <w:rPr>
+          <w:noProof/>
+        </w:rPr>
+        <w:t>2</w:t>
+      </w:r>
+      <w:r>
+        <w:rPr>
+          <w:noProof/>
+        </w:rPr>
+        <w:fldChar w:fldCharType="end"/>
+      </w:r>
       <w:r>
         <w:t xml:space="preserve"> Weighted Sigma Points of a 2D gaussian distribution</w:t>
       </w:r>
@@ -1062,23 +1074,14 @@
           <w:rPr>
             <w:rFonts w:ascii="Cambria Math" w:hAnsi="Cambria Math"/>
           </w:rPr>
-          <m:t>T=</m:t>
-        </m:r>
-        <m:r>
-          <w:rPr>
-            <w:rFonts w:ascii="Cambria Math" w:hAnsi="Cambria Math"/>
-          </w:rPr>
-          <m:t>10</m:t>
+          <m:t>T=10</m:t>
         </m:r>
       </m:oMath>
       <w:r>
         <w:t xml:space="preserve"> time</w:t>
       </w:r>
       <w:r>
-        <w:t xml:space="preserve"> </w:t>
-      </w:r>
-      <w:r>
-        <w:t xml:space="preserve">steps, and a rather low horizon of </w:t>
+        <w:t xml:space="preserve"> steps, and a rather low horizon of </w:t>
       </w:r>
       <m:oMath>
         <m:r>
@@ -1105,21 +1108,13 @@
         <w:rPr>
           <w:rFonts w:eastAsiaTheme="minorEastAsia"/>
         </w:rPr>
-        <w:t xml:space="preserve">Two Scenarios were tested with different </w:t>
-      </w:r>
-      <m:oMath>
-        <m:r>
-          <w:rPr>
-            <w:rFonts w:ascii="Cambria Math" w:eastAsiaTheme="minorEastAsia" w:hAnsi="Cambria Math"/>
-          </w:rPr>
-          <m:t>λ</m:t>
-        </m:r>
-      </m:oMath>
+        <w:t>Two Scenarios were tested</w:t>
+      </w:r>
       <w:r>
         <w:rPr>
           <w:rFonts w:eastAsiaTheme="minorEastAsia"/>
         </w:rPr>
-        <w:t xml:space="preserve"> values:</w:t>
+        <w:t>:</w:t>
       </w:r>
     </w:p>
     <w:p>
@@ -1137,21 +1132,7 @@
         <w:rPr>
           <w:rFonts w:eastAsiaTheme="minorEastAsia"/>
         </w:rPr>
-        <w:t xml:space="preserve">The goal point lies </w:t>
-      </w:r>
-      <w:proofErr w:type="spellStart"/>
-      <w:r>
-        <w:rPr>
-          <w:rFonts w:eastAsiaTheme="minorEastAsia"/>
-        </w:rPr>
-        <w:t>outisde</w:t>
-      </w:r>
-      <w:proofErr w:type="spellEnd"/>
-      <w:r>
-        <w:rPr>
-          <w:rFonts w:eastAsiaTheme="minorEastAsia"/>
-        </w:rPr>
-        <w:t xml:space="preserve"> the beacon grid </w:t>
+        <w:t xml:space="preserve">The goal point lies outisde the beacon grid </w:t>
       </w:r>
       <m:oMath>
         <m:sSub>
@@ -1203,7 +1184,7 @@
         <w:rPr>
           <w:rFonts w:eastAsiaTheme="minorEastAsia"/>
         </w:rPr>
-        <w:t xml:space="preserve">The goal point lies inside the beacon grid. </w:t>
+        <w:t xml:space="preserve">The goal point lies inside the beacon grid </w:t>
       </w:r>
       <m:oMath>
         <m:sSub>
@@ -1278,6 +1259,12 @@
         </w:rPr>
         <w:t xml:space="preserve"> values</w:t>
       </w:r>
+      <w:r>
+        <w:rPr>
+          <w:rFonts w:eastAsiaTheme="minorEastAsia"/>
+        </w:rPr>
+        <w:t>:</w:t>
+      </w:r>
     </w:p>
     <w:p>
       <w:pPr>
@@ -1336,13 +1323,13 @@
         <w:rPr>
           <w:rFonts w:eastAsiaTheme="minorEastAsia"/>
         </w:rPr>
-        <w:t>The robot won’t step away from the beacon as to ensure high uncertainty</w:t>
+        <w:t xml:space="preserve">The robot won’t step away from the beacon as to ensure </w:t>
       </w:r>
       <w:r>
         <w:rPr>
           <w:rFonts w:eastAsiaTheme="minorEastAsia"/>
         </w:rPr>
-        <w:t>.</w:t>
+        <w:t>low uncertainty.</w:t>
       </w:r>
     </w:p>
     <w:p>

</xml_diff>